<commit_message>
fix typo in ex-2 diagram(s) #67
</commit_message>
<xml_diff>
--- a/SupportingDocs/Examples/Version03/ex2/Example 2.docx
+++ b/SupportingDocs/Examples/Version03/ex2/Example 2.docx
@@ -1,6 +1,6 @@
 
 <file path=word/document.xml><?xml version="1.0" encoding="utf-8"?>
-<w:document xmlns:wpc="http://schemas.microsoft.com/office/word/2010/wordprocessingCanvas" xmlns:mc="http://schemas.openxmlformats.org/markup-compatibility/2006" xmlns:o="urn:schemas-microsoft-com:office:office" xmlns:r="http://schemas.openxmlformats.org/officeDocument/2006/relationships" xmlns:m="http://schemas.openxmlformats.org/officeDocument/2006/math" xmlns:v="urn:schemas-microsoft-com:vml" xmlns:wp14="http://schemas.microsoft.com/office/word/2010/wordprocessingDrawing" xmlns:wp="http://schemas.openxmlformats.org/drawingml/2006/wordprocessingDrawing" xmlns:w10="urn:schemas-microsoft-com:office:word" xmlns:w="http://schemas.openxmlformats.org/wordprocessingml/2006/main" xmlns:w14="http://schemas.microsoft.com/office/word/2010/wordml" xmlns:wpg="http://schemas.microsoft.com/office/word/2010/wordprocessingGroup" xmlns:wpi="http://schemas.microsoft.com/office/word/2010/wordprocessingInk" xmlns:wne="http://schemas.microsoft.com/office/word/2006/wordml" xmlns:wps="http://schemas.microsoft.com/office/word/2010/wordprocessingShape" mc:Ignorable="w14 wp14">
+<w:document xmlns:wpc="http://schemas.microsoft.com/office/word/2010/wordprocessingCanvas" xmlns:cx="http://schemas.microsoft.com/office/drawing/2014/chartex" xmlns:cx1="http://schemas.microsoft.com/office/drawing/2015/9/8/chartex" xmlns:cx2="http://schemas.microsoft.com/office/drawing/2015/10/21/chartex" xmlns:cx3="http://schemas.microsoft.com/office/drawing/2016/5/9/chartex" xmlns:cx4="http://schemas.microsoft.com/office/drawing/2016/5/10/chartex" xmlns:cx5="http://schemas.microsoft.com/office/drawing/2016/5/11/chartex" xmlns:cx6="http://schemas.microsoft.com/office/drawing/2016/5/12/chartex" xmlns:cx7="http://schemas.microsoft.com/office/drawing/2016/5/13/chartex" xmlns:cx8="http://schemas.microsoft.com/office/drawing/2016/5/14/chartex" xmlns:mc="http://schemas.openxmlformats.org/markup-compatibility/2006" xmlns:aink="http://schemas.microsoft.com/office/drawing/2016/ink" xmlns:am3d="http://schemas.microsoft.com/office/drawing/2017/model3d" xmlns:o="urn:schemas-microsoft-com:office:office" xmlns:r="http://schemas.openxmlformats.org/officeDocument/2006/relationships" xmlns:m="http://schemas.openxmlformats.org/officeDocument/2006/math" xmlns:v="urn:schemas-microsoft-com:vml" xmlns:wp14="http://schemas.microsoft.com/office/word/2010/wordprocessingDrawing" xmlns:wp="http://schemas.openxmlformats.org/drawingml/2006/wordprocessingDrawing" xmlns:w10="urn:schemas-microsoft-com:office:word" xmlns:w="http://schemas.openxmlformats.org/wordprocessingml/2006/main" xmlns:w14="http://schemas.microsoft.com/office/word/2010/wordml" xmlns:w15="http://schemas.microsoft.com/office/word/2012/wordml" xmlns:w16cid="http://schemas.microsoft.com/office/word/2016/wordml/cid" xmlns:w16se="http://schemas.microsoft.com/office/word/2015/wordml/symex" xmlns:wpg="http://schemas.microsoft.com/office/word/2010/wordprocessingGroup" xmlns:wpi="http://schemas.microsoft.com/office/word/2010/wordprocessingInk" xmlns:wne="http://schemas.microsoft.com/office/word/2006/wordml" xmlns:wps="http://schemas.microsoft.com/office/word/2010/wordprocessingShape" mc:Ignorable="w14 w15 w16se w16cid wp14">
   <w:body>
     <w:p>
       <w:pPr>
@@ -69,9 +69,9 @@
         <mc:AlternateContent>
           <mc:Choice Requires="wpc">
             <w:drawing>
-              <wp:inline distT="0" distB="0" distL="0" distR="0" wp14:anchorId="73854F86" wp14:editId="5C48BA18">
-                <wp:extent cx="5943600" cy="4904105"/>
-                <wp:effectExtent l="0" t="0" r="0" b="0"/>
+              <wp:inline distT="0" distB="0" distL="0" distR="0" wp14:anchorId="2D84AE50" wp14:editId="1CE140D7">
+                <wp:extent cx="4709604" cy="4856400"/>
+                <wp:effectExtent l="0" t="0" r="2540" b="0"/>
                 <wp:docPr id="1613" name="Canvas 968"/>
                 <wp:cNvGraphicFramePr>
                   <a:graphicFrameLocks xmlns:a="http://schemas.openxmlformats.org/drawingml/2006/main"/>
@@ -80,7 +80,9 @@
                   <a:graphicData uri="http://schemas.microsoft.com/office/word/2010/wordprocessingCanvas">
                     <wpc:wpc>
                       <wpc:bg>
-                        <a:noFill/>
+                        <a:solidFill>
+                          <a:schemeClr val="bg1"/>
+                        </a:solidFill>
                       </wpc:bg>
                       <wpc:whole/>
                       <wps:wsp>
@@ -90,8 +92,8 @@
                         </wps:cNvSpPr>
                         <wps:spPr bwMode="auto">
                           <a:xfrm>
-                            <a:off x="3169285" y="563245"/>
-                            <a:ext cx="534670" cy="534670"/>
+                            <a:off x="2807779" y="562941"/>
+                            <a:ext cx="534670" cy="534382"/>
                           </a:xfrm>
                           <a:prstGeom prst="ellipse">
                             <a:avLst/>
@@ -149,8 +151,8 @@
                         </wps:cNvSpPr>
                         <wps:spPr bwMode="auto">
                           <a:xfrm>
-                            <a:off x="3168650" y="2159000"/>
-                            <a:ext cx="535305" cy="534670"/>
+                            <a:off x="2807145" y="2157836"/>
+                            <a:ext cx="535305" cy="534382"/>
                           </a:xfrm>
                           <a:prstGeom prst="ellipse">
                             <a:avLst/>
@@ -206,8 +208,8 @@
                         <wps:cNvCnPr/>
                         <wps:spPr bwMode="auto">
                           <a:xfrm flipH="1" flipV="1">
-                            <a:off x="1851660" y="291465"/>
-                            <a:ext cx="1317625" cy="539115"/>
+                            <a:off x="1490155" y="291308"/>
+                            <a:ext cx="1317625" cy="538824"/>
                           </a:xfrm>
                           <a:prstGeom prst="straightConnector1">
                             <a:avLst/>
@@ -236,8 +238,8 @@
                         <wps:cNvCnPr/>
                         <wps:spPr bwMode="auto">
                           <a:xfrm flipH="1">
-                            <a:off x="1851660" y="830580"/>
-                            <a:ext cx="1317625" cy="1270"/>
+                            <a:off x="1490155" y="830132"/>
+                            <a:ext cx="1317625" cy="1269"/>
                           </a:xfrm>
                           <a:prstGeom prst="straightConnector1">
                             <a:avLst/>
@@ -266,8 +268,8 @@
                         <wps:cNvCnPr/>
                         <wps:spPr bwMode="auto">
                           <a:xfrm flipH="1">
-                            <a:off x="1851025" y="830580"/>
-                            <a:ext cx="1318260" cy="541020"/>
+                            <a:off x="1489519" y="830132"/>
+                            <a:ext cx="1318260" cy="540728"/>
                           </a:xfrm>
                           <a:prstGeom prst="straightConnector1">
                             <a:avLst/>
@@ -296,8 +298,8 @@
                         <wps:cNvCnPr/>
                         <wps:spPr bwMode="auto">
                           <a:xfrm flipH="1" flipV="1">
-                            <a:off x="1851660" y="1911350"/>
-                            <a:ext cx="1316990" cy="514985"/>
+                            <a:off x="1490154" y="1910320"/>
+                            <a:ext cx="1316990" cy="514707"/>
                           </a:xfrm>
                           <a:prstGeom prst="straightConnector1">
                             <a:avLst/>
@@ -326,8 +328,8 @@
                         <wps:cNvCnPr/>
                         <wps:spPr bwMode="auto">
                           <a:xfrm flipH="1">
-                            <a:off x="1851660" y="2426335"/>
-                            <a:ext cx="1316990" cy="24765"/>
+                            <a:off x="1490154" y="2425027"/>
+                            <a:ext cx="1316990" cy="24752"/>
                           </a:xfrm>
                           <a:prstGeom prst="straightConnector1">
                             <a:avLst/>
@@ -356,8 +358,8 @@
                         <wps:cNvCnPr/>
                         <wps:spPr bwMode="auto">
                           <a:xfrm flipH="1">
-                            <a:off x="1851660" y="2426335"/>
-                            <a:ext cx="1316990" cy="565150"/>
+                            <a:off x="1490154" y="2425027"/>
+                            <a:ext cx="1316990" cy="564845"/>
                           </a:xfrm>
                           <a:prstGeom prst="straightConnector1">
                             <a:avLst/>
@@ -388,8 +390,8 @@
                         </wps:cNvSpPr>
                         <wps:spPr bwMode="auto">
                           <a:xfrm>
-                            <a:off x="2355215" y="292100"/>
-                            <a:ext cx="367665" cy="276225"/>
+                            <a:off x="1993710" y="291943"/>
+                            <a:ext cx="367665" cy="276076"/>
                           </a:xfrm>
                           <a:prstGeom prst="rect">
                             <a:avLst/>
@@ -446,8 +448,8 @@
                         </wpg:cNvGrpSpPr>
                         <wpg:grpSpPr bwMode="auto">
                           <a:xfrm>
-                            <a:off x="1235075" y="107950"/>
-                            <a:ext cx="616585" cy="366395"/>
+                            <a:off x="873570" y="107893"/>
+                            <a:ext cx="616585" cy="366197"/>
                             <a:chOff x="2413" y="7298"/>
                             <a:chExt cx="971" cy="577"/>
                           </a:xfrm>
@@ -549,8 +551,8 @@
                         </wpg:cNvGrpSpPr>
                         <wpg:grpSpPr bwMode="auto">
                           <a:xfrm>
-                            <a:off x="1234440" y="648335"/>
-                            <a:ext cx="617220" cy="366395"/>
+                            <a:off x="872934" y="647986"/>
+                            <a:ext cx="617220" cy="366197"/>
                             <a:chOff x="2413" y="8108"/>
                             <a:chExt cx="972" cy="577"/>
                           </a:xfrm>
@@ -652,8 +654,8 @@
                         </wpg:cNvGrpSpPr>
                         <wpg:grpSpPr bwMode="auto">
                           <a:xfrm>
-                            <a:off x="1235710" y="1188085"/>
-                            <a:ext cx="615315" cy="366395"/>
+                            <a:off x="874205" y="1187445"/>
+                            <a:ext cx="615315" cy="366197"/>
                             <a:chOff x="2415" y="8963"/>
                             <a:chExt cx="969" cy="577"/>
                           </a:xfrm>
@@ -755,8 +757,8 @@
                         </wpg:cNvGrpSpPr>
                         <wpg:grpSpPr bwMode="auto">
                           <a:xfrm>
-                            <a:off x="1234440" y="1727835"/>
-                            <a:ext cx="617220" cy="366395"/>
+                            <a:off x="872934" y="1726904"/>
+                            <a:ext cx="617220" cy="366197"/>
                             <a:chOff x="2413" y="9848"/>
                             <a:chExt cx="972" cy="577"/>
                           </a:xfrm>
@@ -858,8 +860,8 @@
                         </wpg:cNvGrpSpPr>
                         <wpg:grpSpPr bwMode="auto">
                           <a:xfrm>
-                            <a:off x="1234440" y="2267585"/>
-                            <a:ext cx="617220" cy="366395"/>
+                            <a:off x="872934" y="2266363"/>
+                            <a:ext cx="617220" cy="366197"/>
                             <a:chOff x="2413" y="10733"/>
                             <a:chExt cx="972" cy="577"/>
                           </a:xfrm>
@@ -961,8 +963,8 @@
                         </wpg:cNvGrpSpPr>
                         <wpg:grpSpPr bwMode="auto">
                           <a:xfrm>
-                            <a:off x="1234440" y="2807970"/>
-                            <a:ext cx="617220" cy="366395"/>
+                            <a:off x="872934" y="2806457"/>
+                            <a:ext cx="617220" cy="366197"/>
                             <a:chOff x="2413" y="11618"/>
                             <a:chExt cx="972" cy="577"/>
                           </a:xfrm>
@@ -1064,8 +1066,8 @@
                         </wps:cNvSpPr>
                         <wps:spPr bwMode="auto">
                           <a:xfrm>
-                            <a:off x="2355215" y="601980"/>
-                            <a:ext cx="367665" cy="276225"/>
+                            <a:off x="1993710" y="601656"/>
+                            <a:ext cx="367665" cy="276076"/>
                           </a:xfrm>
                           <a:prstGeom prst="rect">
                             <a:avLst/>
@@ -1122,8 +1124,8 @@
                         </wps:cNvSpPr>
                         <wps:spPr bwMode="auto">
                           <a:xfrm>
-                            <a:off x="2355215" y="883285"/>
-                            <a:ext cx="367665" cy="276225"/>
+                            <a:off x="1993710" y="882809"/>
+                            <a:ext cx="367665" cy="276076"/>
                           </a:xfrm>
                           <a:prstGeom prst="rect">
                             <a:avLst/>
@@ -1180,8 +1182,8 @@
                         </wps:cNvSpPr>
                         <wps:spPr bwMode="auto">
                           <a:xfrm>
-                            <a:off x="2355215" y="1882775"/>
-                            <a:ext cx="367665" cy="276225"/>
+                            <a:off x="1993710" y="1881760"/>
+                            <a:ext cx="367665" cy="276076"/>
                           </a:xfrm>
                           <a:prstGeom prst="rect">
                             <a:avLst/>
@@ -1238,8 +1240,8 @@
                         </wps:cNvSpPr>
                         <wps:spPr bwMode="auto">
                           <a:xfrm>
-                            <a:off x="2355215" y="2229485"/>
-                            <a:ext cx="367665" cy="276225"/>
+                            <a:off x="1993710" y="2228283"/>
+                            <a:ext cx="367665" cy="276076"/>
                           </a:xfrm>
                           <a:prstGeom prst="rect">
                             <a:avLst/>
@@ -1296,8 +1298,8 @@
                         </wps:cNvSpPr>
                         <wps:spPr bwMode="auto">
                           <a:xfrm>
-                            <a:off x="2357120" y="2496185"/>
-                            <a:ext cx="478790" cy="276225"/>
+                            <a:off x="1995614" y="2494840"/>
+                            <a:ext cx="478790" cy="276076"/>
                           </a:xfrm>
                           <a:prstGeom prst="rect">
                             <a:avLst/>
@@ -1354,8 +1356,8 @@
                         </wps:cNvSpPr>
                         <wps:spPr bwMode="auto">
                           <a:xfrm>
-                            <a:off x="912495" y="692150"/>
-                            <a:ext cx="473710" cy="276225"/>
+                            <a:off x="550989" y="691777"/>
+                            <a:ext cx="473710" cy="276076"/>
                           </a:xfrm>
                           <a:prstGeom prst="rect">
                             <a:avLst/>
@@ -1412,8 +1414,8 @@
                         </wps:cNvSpPr>
                         <wps:spPr bwMode="auto">
                           <a:xfrm>
-                            <a:off x="3599815" y="1014730"/>
-                            <a:ext cx="265430" cy="1214755"/>
+                            <a:off x="3238309" y="1014183"/>
+                            <a:ext cx="265430" cy="1214100"/>
                           </a:xfrm>
                           <a:custGeom>
                             <a:avLst/>
@@ -1489,8 +1491,8 @@
                         </wps:cNvSpPr>
                         <wps:spPr bwMode="auto">
                           <a:xfrm>
-                            <a:off x="3306445" y="399415"/>
-                            <a:ext cx="210820" cy="163830"/>
+                            <a:off x="2944939" y="399199"/>
+                            <a:ext cx="210820" cy="163742"/>
                           </a:xfrm>
                           <a:custGeom>
                             <a:avLst/>
@@ -1588,8 +1590,8 @@
                         </wps:cNvSpPr>
                         <wps:spPr bwMode="auto">
                           <a:xfrm>
-                            <a:off x="3306445" y="1995170"/>
-                            <a:ext cx="210820" cy="163830"/>
+                            <a:off x="2944939" y="1994094"/>
+                            <a:ext cx="210820" cy="163742"/>
                           </a:xfrm>
                           <a:custGeom>
                             <a:avLst/>
@@ -1687,8 +1689,8 @@
                         </wps:cNvSpPr>
                         <wps:spPr bwMode="auto">
                           <a:xfrm>
-                            <a:off x="3252470" y="151130"/>
-                            <a:ext cx="520065" cy="276225"/>
+                            <a:off x="2890965" y="151049"/>
+                            <a:ext cx="520065" cy="276076"/>
                           </a:xfrm>
                           <a:prstGeom prst="rect">
                             <a:avLst/>
@@ -1745,8 +1747,8 @@
                         </wps:cNvSpPr>
                         <wps:spPr bwMode="auto">
                           <a:xfrm>
-                            <a:off x="3252470" y="1773555"/>
-                            <a:ext cx="520065" cy="276225"/>
+                            <a:off x="2890965" y="1772599"/>
+                            <a:ext cx="520065" cy="276076"/>
                           </a:xfrm>
                           <a:prstGeom prst="rect">
                             <a:avLst/>
@@ -1803,8 +1805,8 @@
                         </wps:cNvSpPr>
                         <wps:spPr bwMode="auto">
                           <a:xfrm>
-                            <a:off x="3787775" y="1512570"/>
-                            <a:ext cx="499745" cy="276225"/>
+                            <a:off x="3426270" y="1511755"/>
+                            <a:ext cx="499745" cy="276076"/>
                           </a:xfrm>
                           <a:prstGeom prst="rect">
                             <a:avLst/>
@@ -1861,8 +1863,8 @@
                         </wps:cNvSpPr>
                         <wps:spPr bwMode="auto">
                           <a:xfrm>
-                            <a:off x="912495" y="151130"/>
-                            <a:ext cx="473710" cy="276225"/>
+                            <a:off x="550989" y="151049"/>
+                            <a:ext cx="473710" cy="276076"/>
                           </a:xfrm>
                           <a:prstGeom prst="rect">
                             <a:avLst/>
@@ -1919,8 +1921,8 @@
                         </wps:cNvSpPr>
                         <wps:spPr bwMode="auto">
                           <a:xfrm>
-                            <a:off x="912495" y="1236345"/>
-                            <a:ext cx="473710" cy="276225"/>
+                            <a:off x="550989" y="1235679"/>
+                            <a:ext cx="473710" cy="276076"/>
                           </a:xfrm>
                           <a:prstGeom prst="rect">
                             <a:avLst/>
@@ -1977,8 +1979,8 @@
                         </wps:cNvSpPr>
                         <wps:spPr bwMode="auto">
                           <a:xfrm>
-                            <a:off x="912495" y="1773555"/>
-                            <a:ext cx="473710" cy="276225"/>
+                            <a:off x="550989" y="1772599"/>
+                            <a:ext cx="473710" cy="276076"/>
                           </a:xfrm>
                           <a:prstGeom prst="rect">
                             <a:avLst/>
@@ -2035,8 +2037,8 @@
                         </wps:cNvSpPr>
                         <wps:spPr bwMode="auto">
                           <a:xfrm>
-                            <a:off x="912495" y="2310130"/>
-                            <a:ext cx="473710" cy="276225"/>
+                            <a:off x="550989" y="2308885"/>
+                            <a:ext cx="473710" cy="276076"/>
                           </a:xfrm>
                           <a:prstGeom prst="rect">
                             <a:avLst/>
@@ -2093,8 +2095,8 @@
                         </wps:cNvSpPr>
                         <wps:spPr bwMode="auto">
                           <a:xfrm>
-                            <a:off x="912495" y="2849245"/>
-                            <a:ext cx="473710" cy="276225"/>
+                            <a:off x="550989" y="2847709"/>
+                            <a:ext cx="473710" cy="276076"/>
                           </a:xfrm>
                           <a:prstGeom prst="rect">
                             <a:avLst/>
@@ -2151,8 +2153,8 @@
                         </wps:cNvSpPr>
                         <wps:spPr bwMode="auto">
                           <a:xfrm>
-                            <a:off x="3168650" y="3783965"/>
-                            <a:ext cx="535305" cy="534670"/>
+                            <a:off x="2807145" y="3781925"/>
+                            <a:ext cx="535305" cy="534382"/>
                           </a:xfrm>
                           <a:prstGeom prst="ellipse">
                             <a:avLst/>
@@ -2194,7 +2196,7 @@
                                   <w:szCs w:val="16"/>
                                   <w:vertAlign w:val="subscript"/>
                                 </w:rPr>
-                                <w:t>2</w:t>
+                                <w:t>3</w:t>
                               </w:r>
                             </w:p>
                           </w:txbxContent>
@@ -2208,8 +2210,8 @@
                         <wps:cNvCnPr/>
                         <wps:spPr bwMode="auto">
                           <a:xfrm flipH="1" flipV="1">
-                            <a:off x="1851660" y="3536315"/>
-                            <a:ext cx="1316990" cy="514985"/>
+                            <a:off x="1490154" y="3534409"/>
+                            <a:ext cx="1316990" cy="514707"/>
                           </a:xfrm>
                           <a:prstGeom prst="straightConnector1">
                             <a:avLst/>
@@ -2238,8 +2240,8 @@
                         <wps:cNvCnPr/>
                         <wps:spPr bwMode="auto">
                           <a:xfrm flipH="1">
-                            <a:off x="1851660" y="4051300"/>
-                            <a:ext cx="1316990" cy="24765"/>
+                            <a:off x="1490154" y="4049116"/>
+                            <a:ext cx="1316990" cy="24752"/>
                           </a:xfrm>
                           <a:prstGeom prst="straightConnector1">
                             <a:avLst/>
@@ -2268,8 +2270,8 @@
                         <wps:cNvCnPr/>
                         <wps:spPr bwMode="auto">
                           <a:xfrm flipH="1">
-                            <a:off x="1851660" y="4051300"/>
-                            <a:ext cx="1316990" cy="565150"/>
+                            <a:off x="1490154" y="4049116"/>
+                            <a:ext cx="1316990" cy="564845"/>
                           </a:xfrm>
                           <a:prstGeom prst="straightConnector1">
                             <a:avLst/>
@@ -2300,8 +2302,8 @@
                         </wpg:cNvGrpSpPr>
                         <wpg:grpSpPr bwMode="auto">
                           <a:xfrm>
-                            <a:off x="1234440" y="3352800"/>
-                            <a:ext cx="617220" cy="366395"/>
+                            <a:off x="872934" y="3350993"/>
+                            <a:ext cx="617220" cy="366197"/>
                             <a:chOff x="2413" y="9848"/>
                             <a:chExt cx="972" cy="577"/>
                           </a:xfrm>
@@ -2403,8 +2405,8 @@
                         </wpg:cNvGrpSpPr>
                         <wpg:grpSpPr bwMode="auto">
                           <a:xfrm>
-                            <a:off x="1234440" y="3892550"/>
-                            <a:ext cx="617220" cy="366395"/>
+                            <a:off x="872934" y="3890452"/>
+                            <a:ext cx="617220" cy="366197"/>
                             <a:chOff x="2413" y="10733"/>
                             <a:chExt cx="972" cy="577"/>
                           </a:xfrm>
@@ -2506,8 +2508,8 @@
                         </wpg:cNvGrpSpPr>
                         <wpg:grpSpPr bwMode="auto">
                           <a:xfrm>
-                            <a:off x="1234440" y="4432935"/>
-                            <a:ext cx="617220" cy="366395"/>
+                            <a:off x="872934" y="4430545"/>
+                            <a:ext cx="617220" cy="366197"/>
                             <a:chOff x="2413" y="11618"/>
                             <a:chExt cx="972" cy="577"/>
                           </a:xfrm>
@@ -2609,8 +2611,8 @@
                         </wps:cNvSpPr>
                         <wps:spPr bwMode="auto">
                           <a:xfrm>
-                            <a:off x="2355215" y="3507740"/>
-                            <a:ext cx="367665" cy="276225"/>
+                            <a:off x="1993710" y="3505849"/>
+                            <a:ext cx="367665" cy="276076"/>
                           </a:xfrm>
                           <a:prstGeom prst="rect">
                             <a:avLst/>
@@ -2667,8 +2669,8 @@
                         </wps:cNvSpPr>
                         <wps:spPr bwMode="auto">
                           <a:xfrm>
-                            <a:off x="2355215" y="3854450"/>
-                            <a:ext cx="367665" cy="276225"/>
+                            <a:off x="1993710" y="3852372"/>
+                            <a:ext cx="367665" cy="276076"/>
                           </a:xfrm>
                           <a:prstGeom prst="rect">
                             <a:avLst/>
@@ -2725,8 +2727,8 @@
                         </wps:cNvSpPr>
                         <wps:spPr bwMode="auto">
                           <a:xfrm>
-                            <a:off x="2357120" y="4121150"/>
-                            <a:ext cx="478790" cy="276225"/>
+                            <a:off x="1995614" y="4118928"/>
+                            <a:ext cx="478790" cy="276076"/>
                           </a:xfrm>
                           <a:prstGeom prst="rect">
                             <a:avLst/>
@@ -2783,8 +2785,8 @@
                         </wps:cNvSpPr>
                         <wps:spPr bwMode="auto">
                           <a:xfrm>
-                            <a:off x="3306445" y="3620135"/>
-                            <a:ext cx="210820" cy="163830"/>
+                            <a:off x="2944939" y="3618183"/>
+                            <a:ext cx="210820" cy="163742"/>
                           </a:xfrm>
                           <a:custGeom>
                             <a:avLst/>
@@ -2882,8 +2884,8 @@
                         </wps:cNvSpPr>
                         <wps:spPr bwMode="auto">
                           <a:xfrm>
-                            <a:off x="3252470" y="3398520"/>
-                            <a:ext cx="520065" cy="276225"/>
+                            <a:off x="2890965" y="3396688"/>
+                            <a:ext cx="520065" cy="276076"/>
                           </a:xfrm>
                           <a:prstGeom prst="rect">
                             <a:avLst/>
@@ -2940,8 +2942,8 @@
                         </wps:cNvSpPr>
                         <wps:spPr bwMode="auto">
                           <a:xfrm>
-                            <a:off x="912495" y="3398520"/>
-                            <a:ext cx="473710" cy="276225"/>
+                            <a:off x="550989" y="3396688"/>
+                            <a:ext cx="473710" cy="276076"/>
                           </a:xfrm>
                           <a:prstGeom prst="rect">
                             <a:avLst/>
@@ -2998,8 +3000,8 @@
                         </wps:cNvSpPr>
                         <wps:spPr bwMode="auto">
                           <a:xfrm>
-                            <a:off x="912495" y="3935095"/>
-                            <a:ext cx="473710" cy="276225"/>
+                            <a:off x="550989" y="3932974"/>
+                            <a:ext cx="473710" cy="276076"/>
                           </a:xfrm>
                           <a:prstGeom prst="rect">
                             <a:avLst/>
@@ -3056,8 +3058,8 @@
                         </wps:cNvSpPr>
                         <wps:spPr bwMode="auto">
                           <a:xfrm>
-                            <a:off x="912495" y="4474210"/>
-                            <a:ext cx="473710" cy="276225"/>
+                            <a:off x="550989" y="4471798"/>
+                            <a:ext cx="473710" cy="276076"/>
                           </a:xfrm>
                           <a:prstGeom prst="rect">
                             <a:avLst/>
@@ -3114,8 +3116,8 @@
                         </wps:cNvSpPr>
                         <wps:spPr bwMode="auto">
                           <a:xfrm>
-                            <a:off x="3599815" y="2633980"/>
-                            <a:ext cx="265430" cy="1214755"/>
+                            <a:off x="3238309" y="2632560"/>
+                            <a:ext cx="265430" cy="1214100"/>
                           </a:xfrm>
                           <a:custGeom>
                             <a:avLst/>
@@ -3191,8 +3193,8 @@
                         </wps:cNvSpPr>
                         <wps:spPr bwMode="auto">
                           <a:xfrm>
-                            <a:off x="3703955" y="883285"/>
-                            <a:ext cx="587375" cy="3073400"/>
+                            <a:off x="3342450" y="882809"/>
+                            <a:ext cx="587375" cy="3071743"/>
                           </a:xfrm>
                           <a:custGeom>
                             <a:avLst/>
@@ -3285,8 +3287,8 @@
                         </wps:cNvSpPr>
                         <wps:spPr bwMode="auto">
                           <a:xfrm>
-                            <a:off x="3787775" y="3076575"/>
-                            <a:ext cx="499745" cy="276225"/>
+                            <a:off x="3426270" y="3074917"/>
+                            <a:ext cx="499745" cy="276076"/>
                           </a:xfrm>
                           <a:prstGeom prst="rect">
                             <a:avLst/>
@@ -3343,8 +3345,8 @@
                         </wps:cNvSpPr>
                         <wps:spPr bwMode="auto">
                           <a:xfrm>
-                            <a:off x="4225290" y="2219960"/>
-                            <a:ext cx="499745" cy="276225"/>
+                            <a:off x="3863785" y="2218764"/>
+                            <a:ext cx="499745" cy="276076"/>
                           </a:xfrm>
                           <a:prstGeom prst="rect">
                             <a:avLst/>
@@ -3402,7 +3404,7 @@
           </mc:Choice>
           <mc:Fallback>
             <w:pict>
-              <v:group id="Canvas 968" o:spid="_x0000_s1026" editas="canvas" style="width:468pt;height:386.15pt;mso-position-horizontal-relative:char;mso-position-vertical-relative:line" coordsize="59436,49041" o:gfxdata="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">
+              <v:group w14:anchorId="2D84AE50" id="Canvas 968" o:spid="_x0000_s1026" editas="canvas" style="width:370.85pt;height:382.4pt;mso-position-horizontal-relative:char;mso-position-vertical-relative:line" coordsize="47091,48558" o:gfxdata="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">
                 <v:shapetype id="_x0000_t75" coordsize="21600,21600" o:spt="75" o:preferrelative="t" path="m@4@5l@4@11@9@11@9@5xe" filled="f" stroked="f">
                   <v:stroke joinstyle="miter"/>
                   <v:formulas>
@@ -3422,11 +3424,11 @@
                   <v:path o:extrusionok="f" gradientshapeok="t" o:connecttype="rect"/>
                   <o:lock v:ext="edit" aspectratio="t"/>
                 </v:shapetype>
-                <v:shape id="_x0000_s1027" type="#_x0000_t75" style="position:absolute;width:59436;height:49041;visibility:visible;mso-wrap-style:square">
+                <v:shape id="_x0000_s1027" type="#_x0000_t75" style="position:absolute;width:47091;height:48558;visibility:visible;mso-wrap-style:square" filled="t" fillcolor="white [3212]">
                   <v:fill o:detectmouseclick="t"/>
                   <v:path o:connecttype="none"/>
                 </v:shape>
-                <v:oval id="Oval 5" o:spid="_x0000_s1028" style="position:absolute;left:31692;top:5632;width:5347;height:5347;visibility:visible;mso-wrap-style:square;v-text-anchor:middle" o:gfxdata="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">
+                <v:oval id="Oval 5" o:spid="_x0000_s1028" style="position:absolute;left:28077;top:5629;width:5347;height:5344;visibility:visible;mso-wrap-style:square;v-text-anchor:middle" o:gfxdata="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">
                   <v:textbox>
                     <w:txbxContent>
                       <w:p>
@@ -3458,7 +3460,7 @@
                     </w:txbxContent>
                   </v:textbox>
                 </v:oval>
-                <v:oval id="Oval 6" o:spid="_x0000_s1029" style="position:absolute;left:31686;top:21590;width:5353;height:5346;visibility:visible;mso-wrap-style:square;v-text-anchor:middle" o:gfxdata="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">
+                <v:oval id="Oval 6" o:spid="_x0000_s1029" style="position:absolute;left:28071;top:21578;width:5353;height:5344;visibility:visible;mso-wrap-style:square;v-text-anchor:middle" o:gfxdata="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">
                   <v:textbox>
                     <w:txbxContent>
                       <w:p>
@@ -3494,29 +3496,29 @@
                   <v:path arrowok="t" fillok="f" o:connecttype="none"/>
                   <o:lock v:ext="edit" shapetype="t"/>
                 </v:shapetype>
-                <v:shape id="AutoShape 11" o:spid="_x0000_s1030" type="#_x0000_t32" style="position:absolute;left:18516;top:2914;width:13176;height:5391;flip:x y;visibility:visible;mso-wrap-style:square" o:connectortype="straight" o:gfxdata="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">
+                <v:shape id="AutoShape 11" o:spid="_x0000_s1030" type="#_x0000_t32" style="position:absolute;left:14901;top:2913;width:13176;height:5388;flip:x y;visibility:visible;mso-wrap-style:square" o:connectortype="straight" o:gfxdata="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">
                   <v:stroke endarrow="block"/>
                 </v:shape>
-                <v:shape id="AutoShape 12" o:spid="_x0000_s1031" type="#_x0000_t32" style="position:absolute;left:18516;top:8305;width:13176;height:13;flip:x;visibility:visible;mso-wrap-style:square" o:connectortype="straight" o:gfxdata="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">
+                <v:shape id="AutoShape 12" o:spid="_x0000_s1031" type="#_x0000_t32" style="position:absolute;left:14901;top:8301;width:13176;height:13;flip:x;visibility:visible;mso-wrap-style:square" o:connectortype="straight" o:gfxdata="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">
                   <v:stroke endarrow="block"/>
                 </v:shape>
-                <v:shape id="AutoShape 13" o:spid="_x0000_s1032" type="#_x0000_t32" style="position:absolute;left:18510;top:8305;width:13182;height:5411;flip:x;visibility:visible;mso-wrap-style:square" o:connectortype="straight" o:gfxdata="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">
+                <v:shape id="AutoShape 13" o:spid="_x0000_s1032" type="#_x0000_t32" style="position:absolute;left:14895;top:8301;width:13182;height:5407;flip:x;visibility:visible;mso-wrap-style:square" o:connectortype="straight" o:gfxdata="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">
                   <v:stroke endarrow="block"/>
                 </v:shape>
-                <v:shape id="AutoShape 14" o:spid="_x0000_s1033" type="#_x0000_t32" style="position:absolute;left:18516;top:19113;width:13170;height:5150;flip:x y;visibility:visible;mso-wrap-style:square" o:connectortype="straight" o:gfxdata="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">
+                <v:shape id="AutoShape 14" o:spid="_x0000_s1033" type="#_x0000_t32" style="position:absolute;left:14901;top:19103;width:13170;height:5147;flip:x y;visibility:visible;mso-wrap-style:square" o:connectortype="straight" o:gfxdata="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">
                   <v:stroke endarrow="block"/>
                 </v:shape>
-                <v:shape id="AutoShape 15" o:spid="_x0000_s1034" type="#_x0000_t32" style="position:absolute;left:18516;top:24263;width:13170;height:248;flip:x;visibility:visible;mso-wrap-style:square" o:connectortype="straight" o:gfxdata="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">
+                <v:shape id="AutoShape 15" o:spid="_x0000_s1034" type="#_x0000_t32" style="position:absolute;left:14901;top:24250;width:13170;height:247;flip:x;visibility:visible;mso-wrap-style:square" o:connectortype="straight" o:gfxdata="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">
                   <v:stroke endarrow="block"/>
                 </v:shape>
-                <v:shape id="AutoShape 16" o:spid="_x0000_s1035" type="#_x0000_t32" style="position:absolute;left:18516;top:24263;width:13170;height:5651;flip:x;visibility:visible;mso-wrap-style:square" o:connectortype="straight" o:gfxdata="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">
+                <v:shape id="AutoShape 16" o:spid="_x0000_s1035" type="#_x0000_t32" style="position:absolute;left:14901;top:24250;width:13170;height:5648;flip:x;visibility:visible;mso-wrap-style:square" o:connectortype="straight" o:gfxdata="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">
                   <v:stroke endarrow="block"/>
                 </v:shape>
                 <v:shapetype id="_x0000_t202" coordsize="21600,21600" o:spt="202" path="m,l,21600r21600,l21600,xe">
                   <v:stroke joinstyle="miter"/>
                   <v:path gradientshapeok="t" o:connecttype="rect"/>
                 </v:shapetype>
-                <v:shape id="Text Box 21" o:spid="_x0000_s1036" type="#_x0000_t202" style="position:absolute;left:23552;top:2921;width:3676;height:2762;visibility:visible;mso-wrap-style:square;v-text-anchor:top" o:gfxdata="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" filled="f" stroked="f">
+                <v:shape id="Text Box 21" o:spid="_x0000_s1036" type="#_x0000_t202" style="position:absolute;left:19937;top:2919;width:3676;height:2761;visibility:visible;mso-wrap-style:square;v-text-anchor:top" o:gfxdata="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" filled="f" stroked="f">
                   <v:textbox>
                     <w:txbxContent>
                       <w:p>
@@ -3535,8 +3537,8 @@
                     </w:txbxContent>
                   </v:textbox>
                 </v:shape>
-                <v:group id="Group 34" o:spid="_x0000_s1037" style="position:absolute;left:12350;top:1079;width:6166;height:3664" coordorigin="2413,7298" coordsize="971,577" o:gfxdata="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">
-                  <v:rect id="Rectangle 35" o:spid="_x0000_s1038" style="position:absolute;left:2806;top:7298;width:578;height:577;visibility:visible;mso-wrap-style:square;v-text-anchor:middle" o:gfxdata="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">
+                <v:group id="Group 34" o:spid="_x0000_s1037" style="position:absolute;left:8735;top:1078;width:6166;height:3662" coordorigin="2413,7298" coordsize="971,577" o:gfxdata="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">
+                  <v:rect id="Rectangle 35" o:spid="_x0000_s1038" style="position:absolute;left:2806;top:7298;width:578;height:577;visibility:visible;mso-wrap-style:square;v-text-anchor:middle" o:gfxdata="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">
                     <v:textbox>
                       <w:txbxContent>
                         <w:p>
@@ -3568,12 +3570,12 @@
                       </w:txbxContent>
                     </v:textbox>
                   </v:rect>
-                  <v:shape id="AutoShape 36" o:spid="_x0000_s1039" type="#_x0000_t32" style="position:absolute;left:2413;top:7587;width:392;height:1;visibility:visible;mso-wrap-style:square" o:connectortype="straight" o:gfxdata="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">
+                  <v:shape id="AutoShape 36" o:spid="_x0000_s1039" type="#_x0000_t32" style="position:absolute;left:2413;top:7587;width:392;height:1;visibility:visible;mso-wrap-style:square" o:connectortype="straight" o:gfxdata="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">
                     <v:stroke endarrow="block"/>
                   </v:shape>
                 </v:group>
-                <v:group id="Group 37" o:spid="_x0000_s1040" style="position:absolute;left:12344;top:6483;width:6172;height:3664" coordorigin="2413,8108" coordsize="972,577" o:gfxdata="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">
-                  <v:rect id="Rectangle 38" o:spid="_x0000_s1041" style="position:absolute;left:2806;top:8108;width:579;height:577;visibility:visible;mso-wrap-style:square;v-text-anchor:middle" o:gfxdata="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">
+                <v:group id="Group 37" o:spid="_x0000_s1040" style="position:absolute;left:8729;top:6479;width:6172;height:3662" coordorigin="2413,8108" coordsize="972,577" o:gfxdata="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">
+                  <v:rect id="Rectangle 38" o:spid="_x0000_s1041" style="position:absolute;left:2806;top:8108;width:579;height:577;visibility:visible;mso-wrap-style:square;v-text-anchor:middle" o:gfxdata="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">
                     <v:textbox>
                       <w:txbxContent>
                         <w:p>
@@ -3605,12 +3607,12 @@
                       </w:txbxContent>
                     </v:textbox>
                   </v:rect>
-                  <v:shape id="AutoShape 39" o:spid="_x0000_s1042" type="#_x0000_t32" style="position:absolute;left:2413;top:8397;width:392;height:1;visibility:visible;mso-wrap-style:square" o:connectortype="straight" o:gfxdata="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">
+                  <v:shape id="AutoShape 39" o:spid="_x0000_s1042" type="#_x0000_t32" style="position:absolute;left:2413;top:8397;width:392;height:1;visibility:visible;mso-wrap-style:square" o:connectortype="straight" o:gfxdata="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">
                     <v:stroke endarrow="block"/>
                   </v:shape>
                 </v:group>
-                <v:group id="Group 40" o:spid="_x0000_s1043" style="position:absolute;left:12357;top:11880;width:6153;height:3664" coordorigin="2415,8963" coordsize="969,577" o:gfxdata="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">
-                  <v:rect id="Rectangle 41" o:spid="_x0000_s1044" style="position:absolute;left:2807;top:8963;width:577;height:577;visibility:visible;mso-wrap-style:square;v-text-anchor:middle" o:gfxdata="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">
+                <v:group id="Group 40" o:spid="_x0000_s1043" style="position:absolute;left:8742;top:11874;width:6153;height:3662" coordorigin="2415,8963" coordsize="969,577" o:gfxdata="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">
+                  <v:rect id="Rectangle 41" o:spid="_x0000_s1044" style="position:absolute;left:2807;top:8963;width:577;height:577;visibility:visible;mso-wrap-style:square;v-text-anchor:middle" o:gfxdata="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">
                     <v:textbox>
                       <w:txbxContent>
                         <w:p>
@@ -3642,12 +3644,12 @@
                       </w:txbxContent>
                     </v:textbox>
                   </v:rect>
-                  <v:shape id="AutoShape 42" o:spid="_x0000_s1045" type="#_x0000_t32" style="position:absolute;left:2415;top:9252;width:392;height:1;visibility:visible;mso-wrap-style:square" o:connectortype="straight" o:gfxdata="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">
+                  <v:shape id="AutoShape 42" o:spid="_x0000_s1045" type="#_x0000_t32" style="position:absolute;left:2415;top:9252;width:392;height:1;visibility:visible;mso-wrap-style:square" o:connectortype="straight" o:gfxdata="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">
                     <v:stroke endarrow="block"/>
                   </v:shape>
                 </v:group>
-                <v:group id="Group 43" o:spid="_x0000_s1046" style="position:absolute;left:12344;top:17278;width:6172;height:3664" coordorigin="2413,9848" coordsize="972,577" o:gfxdata="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">
-                  <v:rect id="Rectangle 44" o:spid="_x0000_s1047" style="position:absolute;left:2806;top:9848;width:579;height:577;visibility:visible;mso-wrap-style:square;v-text-anchor:middle" o:gfxdata="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">
+                <v:group id="Group 43" o:spid="_x0000_s1046" style="position:absolute;left:8729;top:17269;width:6172;height:3662" coordorigin="2413,9848" coordsize="972,577" o:gfxdata="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">
+                  <v:rect id="Rectangle 44" o:spid="_x0000_s1047" style="position:absolute;left:2806;top:9848;width:579;height:577;visibility:visible;mso-wrap-style:square;v-text-anchor:middle" o:gfxdata="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">
                     <v:textbox>
                       <w:txbxContent>
                         <w:p>
@@ -3679,12 +3681,12 @@
                       </w:txbxContent>
                     </v:textbox>
                   </v:rect>
-                  <v:shape id="AutoShape 45" o:spid="_x0000_s1048" type="#_x0000_t32" style="position:absolute;left:2413;top:10137;width:392;height:1;visibility:visible;mso-wrap-style:square" o:connectortype="straight" o:gfxdata="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">
+                  <v:shape id="AutoShape 45" o:spid="_x0000_s1048" type="#_x0000_t32" style="position:absolute;left:2413;top:10137;width:392;height:1;visibility:visible;mso-wrap-style:square" o:connectortype="straight" o:gfxdata="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">
                     <v:stroke endarrow="block"/>
                   </v:shape>
                 </v:group>
-                <v:group id="Group 46" o:spid="_x0000_s1049" style="position:absolute;left:12344;top:22675;width:6172;height:3664" coordorigin="2413,10733" coordsize="972,577" o:gfxdata="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">
-                  <v:rect id="Rectangle 47" o:spid="_x0000_s1050" style="position:absolute;left:2805;top:10733;width:580;height:577;visibility:visible;mso-wrap-style:square;v-text-anchor:middle" o:gfxdata="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">
+                <v:group id="Group 46" o:spid="_x0000_s1049" style="position:absolute;left:8729;top:22663;width:6172;height:3662" coordorigin="2413,10733" coordsize="972,577" o:gfxdata="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">
+                  <v:rect id="Rectangle 47" o:spid="_x0000_s1050" style="position:absolute;left:2805;top:10733;width:580;height:577;visibility:visible;mso-wrap-style:square;v-text-anchor:middle" o:gfxdata="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">
                     <v:textbox>
                       <w:txbxContent>
                         <w:p>
@@ -3716,12 +3718,12 @@
                       </w:txbxContent>
                     </v:textbox>
                   </v:rect>
-                  <v:shape id="AutoShape 48" o:spid="_x0000_s1051" type="#_x0000_t32" style="position:absolute;left:2413;top:11022;width:392;height:1;visibility:visible;mso-wrap-style:square" o:connectortype="straight" o:gfxdata="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">
+                  <v:shape id="AutoShape 48" o:spid="_x0000_s1051" type="#_x0000_t32" style="position:absolute;left:2413;top:11022;width:392;height:1;visibility:visible;mso-wrap-style:square" o:connectortype="straight" o:gfxdata="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">
                     <v:stroke endarrow="block"/>
                   </v:shape>
                 </v:group>
-                <v:group id="Group 49" o:spid="_x0000_s1052" style="position:absolute;left:12344;top:28079;width:6172;height:3664" coordorigin="2413,11618" coordsize="972,577" o:gfxdata="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">
-                  <v:rect id="Rectangle 50" o:spid="_x0000_s1053" style="position:absolute;left:2805;top:11618;width:580;height:577;visibility:visible;mso-wrap-style:square;v-text-anchor:middle" o:gfxdata="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">
+                <v:group id="Group 49" o:spid="_x0000_s1052" style="position:absolute;left:8729;top:28064;width:6172;height:3662" coordorigin="2413,11618" coordsize="972,577" o:gfxdata="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">
+                  <v:rect id="Rectangle 50" o:spid="_x0000_s1053" style="position:absolute;left:2805;top:11618;width:580;height:577;visibility:visible;mso-wrap-style:square;v-text-anchor:middle" o:gfxdata="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">
                     <v:textbox>
                       <w:txbxContent>
                         <w:p>
@@ -3753,11 +3755,11 @@
                       </w:txbxContent>
                     </v:textbox>
                   </v:rect>
-                  <v:shape id="AutoShape 51" o:spid="_x0000_s1054" type="#_x0000_t32" style="position:absolute;left:2413;top:11906;width:392;height:1;visibility:visible;mso-wrap-style:square" o:connectortype="straight" o:gfxdata="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">
+                  <v:shape id="AutoShape 51" o:spid="_x0000_s1054" type="#_x0000_t32" style="position:absolute;left:2413;top:11906;width:392;height:1;visibility:visible;mso-wrap-style:square" o:connectortype="straight" o:gfxdata="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">
                     <v:stroke endarrow="block"/>
                   </v:shape>
                 </v:group>
-                <v:shape id="Text Box 52" o:spid="_x0000_s1055" type="#_x0000_t202" style="position:absolute;left:23552;top:6019;width:3676;height:2763;visibility:visible;mso-wrap-style:square;v-text-anchor:top" o:gfxdata="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" filled="f" stroked="f">
+                <v:shape id="Text Box 52" o:spid="_x0000_s1055" type="#_x0000_t202" style="position:absolute;left:19937;top:6016;width:3676;height:2761;visibility:visible;mso-wrap-style:square;v-text-anchor:top" o:gfxdata="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" filled="f" stroked="f">
                   <v:textbox>
                     <w:txbxContent>
                       <w:p>
@@ -3776,7 +3778,7 @@
                     </w:txbxContent>
                   </v:textbox>
                 </v:shape>
-                <v:shape id="Text Box 53" o:spid="_x0000_s1056" type="#_x0000_t202" style="position:absolute;left:23552;top:8832;width:3676;height:2763;visibility:visible;mso-wrap-style:square;v-text-anchor:top" o:gfxdata="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" filled="f" stroked="f">
+                <v:shape id="Text Box 53" o:spid="_x0000_s1056" type="#_x0000_t202" style="position:absolute;left:19937;top:8828;width:3676;height:2760;visibility:visible;mso-wrap-style:square;v-text-anchor:top" o:gfxdata="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" filled="f" stroked="f">
                   <v:textbox>
                     <w:txbxContent>
                       <w:p>
@@ -3795,7 +3797,7 @@
                     </w:txbxContent>
                   </v:textbox>
                 </v:shape>
-                <v:shape id="Text Box 54" o:spid="_x0000_s1057" type="#_x0000_t202" style="position:absolute;left:23552;top:18827;width:3676;height:2763;visibility:visible;mso-wrap-style:square;v-text-anchor:top" o:gfxdata="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" filled="f" stroked="f">
+                <v:shape id="Text Box 54" o:spid="_x0000_s1057" type="#_x0000_t202" style="position:absolute;left:19937;top:18817;width:3676;height:2761;visibility:visible;mso-wrap-style:square;v-text-anchor:top" o:gfxdata="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" filled="f" stroked="f">
                   <v:textbox>
                     <w:txbxContent>
                       <w:p>
@@ -3814,7 +3816,7 @@
                     </w:txbxContent>
                   </v:textbox>
                 </v:shape>
-                <v:shape id="Text Box 55" o:spid="_x0000_s1058" type="#_x0000_t202" style="position:absolute;left:23552;top:22294;width:3676;height:2763;visibility:visible;mso-wrap-style:square;v-text-anchor:top" o:gfxdata="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" filled="f" stroked="f">
+                <v:shape id="Text Box 55" o:spid="_x0000_s1058" type="#_x0000_t202" style="position:absolute;left:19937;top:22282;width:3676;height:2761;visibility:visible;mso-wrap-style:square;v-text-anchor:top" o:gfxdata="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" filled="f" stroked="f">
                   <v:textbox>
                     <w:txbxContent>
                       <w:p>
@@ -3833,7 +3835,7 @@
                     </w:txbxContent>
                   </v:textbox>
                 </v:shape>
-                <v:shape id="Text Box 56" o:spid="_x0000_s1059" type="#_x0000_t202" style="position:absolute;left:23571;top:24961;width:4788;height:2763;visibility:visible;mso-wrap-style:square;v-text-anchor:top" o:gfxdata="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" filled="f" stroked="f">
+                <v:shape id="Text Box 56" o:spid="_x0000_s1059" type="#_x0000_t202" style="position:absolute;left:19956;top:24948;width:4788;height:2761;visibility:visible;mso-wrap-style:square;v-text-anchor:top" o:gfxdata="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" filled="f" stroked="f">
                   <v:textbox>
                     <w:txbxContent>
                       <w:p>
@@ -3852,7 +3854,7 @@
                     </w:txbxContent>
                   </v:textbox>
                 </v:shape>
-                <v:shape id="Text Box 62" o:spid="_x0000_s1060" type="#_x0000_t202" style="position:absolute;left:9124;top:6921;width:4738;height:2762;visibility:visible;mso-wrap-style:square;v-text-anchor:top" o:gfxdata="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" filled="f" stroked="f">
+                <v:shape id="Text Box 62" o:spid="_x0000_s1060" type="#_x0000_t202" style="position:absolute;left:5509;top:6917;width:4737;height:2761;visibility:visible;mso-wrap-style:square;v-text-anchor:top" o:gfxdata="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" filled="f" stroked="f">
                   <v:textbox>
                     <w:txbxContent>
                       <w:p>
@@ -3871,19 +3873,19 @@
                     </w:txbxContent>
                   </v:textbox>
                 </v:shape>
-                <v:shape id="Freeform 68" o:spid="_x0000_s1061" style="position:absolute;left:35998;top:10147;width:2654;height:12147;visibility:visible;mso-wrap-style:square;v-text-anchor:top" coordsize="418,1913" o:gfxdata="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" path="m78,c248,333,418,667,405,986,392,1305,196,1609,,1913e" filled="f">
+                <v:shape id="Freeform 68" o:spid="_x0000_s1061" style="position:absolute;left:32383;top:10141;width:2654;height:12141;visibility:visible;mso-wrap-style:square;v-text-anchor:top" coordsize="418,1913" o:gfxdata="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" path="m78,c248,333,418,667,405,986,392,1305,196,1609,,1913e" filled="f">
                   <v:stroke startarrow="block" endarrow="block"/>
-                  <v:path arrowok="t" o:connecttype="custom" o:connectlocs="31451550,0;163306125,397579850;0,771369425" o:connectangles="0,0,0"/>
+                  <v:path arrowok="t" o:connecttype="custom" o:connectlocs="31451550,0;163306125,397365474;0,770953500" o:connectangles="0,0,0"/>
                 </v:shape>
-                <v:shape id="Freeform 71" o:spid="_x0000_s1062" style="position:absolute;left:33064;top:3994;width:2108;height:1638;visibility:visible;mso-wrap-style:square;v-text-anchor:top" coordsize="332,258" o:gfxdata="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" path="m85,258c42,182,,106,10,63,20,20,95,,145,v50,,143,20,165,63c332,106,306,182,280,258e" filled="f">
+                <v:shape id="Freeform 71" o:spid="_x0000_s1062" style="position:absolute;left:29449;top:3991;width:2108;height:1638;visibility:visible;mso-wrap-style:square;v-text-anchor:top" coordsize="332,258" o:gfxdata="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" path="m85,258c42,182,,106,10,63,20,20,95,,145,v50,,143,20,165,63c332,106,306,182,280,258e" filled="f">
                   <v:stroke startarrow="block" endarrow="block"/>
-                  <v:path arrowok="t" o:connecttype="custom" o:connectlocs="34274125,104032050;4032250,25403175;58467625,0;124999750,25403175;112903000,104032050" o:connectangles="0,0,0,0,0"/>
+                  <v:path arrowok="t" o:connecttype="custom" o:connectlocs="34274125,103976170;4032250,25389530;58467625,0;124999750,25389530;112903000,103976170" o:connectangles="0,0,0,0,0"/>
                 </v:shape>
-                <v:shape id="Freeform 72" o:spid="_x0000_s1063" style="position:absolute;left:33064;top:19951;width:2108;height:1639;visibility:visible;mso-wrap-style:square;v-text-anchor:top" coordsize="332,258" o:gfxdata="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" path="m85,258c42,182,,106,10,63,20,20,95,,145,v50,,143,20,165,63c332,106,306,182,280,258e" filled="f">
+                <v:shape id="Freeform 72" o:spid="_x0000_s1063" style="position:absolute;left:29449;top:19940;width:2108;height:1638;visibility:visible;mso-wrap-style:square;v-text-anchor:top" coordsize="332,258" o:gfxdata="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" path="m85,258c42,182,,106,10,63,20,20,95,,145,v50,,143,20,165,63c332,106,306,182,280,258e" filled="f">
                   <v:stroke startarrow="block" endarrow="block"/>
-                  <v:path arrowok="t" o:connecttype="custom" o:connectlocs="34274125,104032050;4032250,25403175;58467625,0;124999750,25403175;112903000,104032050" o:connectangles="0,0,0,0,0"/>
+                  <v:path arrowok="t" o:connecttype="custom" o:connectlocs="34274125,103976170;4032250,25389530;58467625,0;124999750,25389530;112903000,103976170" o:connectangles="0,0,0,0,0"/>
                 </v:shape>
-                <v:shape id="Text Box 74" o:spid="_x0000_s1064" type="#_x0000_t202" style="position:absolute;left:32524;top:1511;width:5201;height:2762;visibility:visible;mso-wrap-style:square;v-text-anchor:top" o:gfxdata="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" filled="f" stroked="f">
+                <v:shape id="Text Box 74" o:spid="_x0000_s1064" type="#_x0000_t202" style="position:absolute;left:28909;top:1510;width:5201;height:2761;visibility:visible;mso-wrap-style:square;v-text-anchor:top" o:gfxdata="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" filled="f" stroked="f">
                   <v:textbox>
                     <w:txbxContent>
                       <w:p>
@@ -3902,7 +3904,7 @@
                     </w:txbxContent>
                   </v:textbox>
                 </v:shape>
-                <v:shape id="Text Box 75" o:spid="_x0000_s1065" type="#_x0000_t202" style="position:absolute;left:32524;top:17735;width:5201;height:2762;visibility:visible;mso-wrap-style:square;v-text-anchor:top" o:gfxdata="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" filled="f" stroked="f">
+                <v:shape id="Text Box 75" o:spid="_x0000_s1065" type="#_x0000_t202" style="position:absolute;left:28909;top:17725;width:5201;height:2761;visibility:visible;mso-wrap-style:square;v-text-anchor:top" o:gfxdata="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" filled="f" stroked="f">
                   <v:textbox>
                     <w:txbxContent>
                       <w:p>
@@ -3921,7 +3923,7 @@
                     </w:txbxContent>
                   </v:textbox>
                 </v:shape>
-                <v:shape id="Text Box 78" o:spid="_x0000_s1066" type="#_x0000_t202" style="position:absolute;left:37877;top:15125;width:4998;height:2762;visibility:visible;mso-wrap-style:square;v-text-anchor:top" o:gfxdata="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" filled="f" stroked="f">
+                <v:shape id="Text Box 78" o:spid="_x0000_s1066" type="#_x0000_t202" style="position:absolute;left:34262;top:15117;width:4998;height:2761;visibility:visible;mso-wrap-style:square;v-text-anchor:top" o:gfxdata="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" filled="f" stroked="f">
                   <v:textbox>
                     <w:txbxContent>
                       <w:p>
@@ -3940,7 +3942,7 @@
                     </w:txbxContent>
                   </v:textbox>
                 </v:shape>
-                <v:shape id="Text Box 81" o:spid="_x0000_s1067" type="#_x0000_t202" style="position:absolute;left:9124;top:1511;width:4738;height:2762;visibility:visible;mso-wrap-style:square;v-text-anchor:top" o:gfxdata="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" filled="f" stroked="f">
+                <v:shape id="Text Box 81" o:spid="_x0000_s1067" type="#_x0000_t202" style="position:absolute;left:5509;top:1510;width:4737;height:2761;visibility:visible;mso-wrap-style:square;v-text-anchor:top" o:gfxdata="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" filled="f" stroked="f">
                   <v:textbox>
                     <w:txbxContent>
                       <w:p>
@@ -3959,7 +3961,7 @@
                     </w:txbxContent>
                   </v:textbox>
                 </v:shape>
-                <v:shape id="Text Box 82" o:spid="_x0000_s1068" type="#_x0000_t202" style="position:absolute;left:9124;top:12363;width:4738;height:2762;visibility:visible;mso-wrap-style:square;v-text-anchor:top" o:gfxdata="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" filled="f" stroked="f">
+                <v:shape id="Text Box 82" o:spid="_x0000_s1068" type="#_x0000_t202" style="position:absolute;left:5509;top:12356;width:4737;height:2761;visibility:visible;mso-wrap-style:square;v-text-anchor:top" o:gfxdata="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" filled="f" stroked="f">
                   <v:textbox>
                     <w:txbxContent>
                       <w:p>
@@ -3978,7 +3980,7 @@
                     </w:txbxContent>
                   </v:textbox>
                 </v:shape>
-                <v:shape id="Text Box 83" o:spid="_x0000_s1069" type="#_x0000_t202" style="position:absolute;left:9124;top:17735;width:4738;height:2762;visibility:visible;mso-wrap-style:square;v-text-anchor:top" o:gfxdata="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" filled="f" stroked="f">
+                <v:shape id="Text Box 83" o:spid="_x0000_s1069" type="#_x0000_t202" style="position:absolute;left:5509;top:17725;width:4737;height:2761;visibility:visible;mso-wrap-style:square;v-text-anchor:top" o:gfxdata="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" filled="f" stroked="f">
                   <v:textbox>
                     <w:txbxContent>
                       <w:p>
@@ -3997,7 +3999,7 @@
                     </w:txbxContent>
                   </v:textbox>
                 </v:shape>
-                <v:shape id="Text Box 84" o:spid="_x0000_s1070" type="#_x0000_t202" style="position:absolute;left:9124;top:23101;width:4738;height:2762;visibility:visible;mso-wrap-style:square;v-text-anchor:top" o:gfxdata="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" filled="f" stroked="f">
+                <v:shape id="Text Box 84" o:spid="_x0000_s1070" type="#_x0000_t202" style="position:absolute;left:5509;top:23088;width:4737;height:2761;visibility:visible;mso-wrap-style:square;v-text-anchor:top" o:gfxdata="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" filled="f" stroked="f">
                   <v:textbox>
                     <w:txbxContent>
                       <w:p>
@@ -4016,7 +4018,7 @@
                     </w:txbxContent>
                   </v:textbox>
                 </v:shape>
-                <v:shape id="Text Box 85" o:spid="_x0000_s1071" type="#_x0000_t202" style="position:absolute;left:9124;top:28492;width:4738;height:2762;visibility:visible;mso-wrap-style:square;v-text-anchor:top" o:gfxdata="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" filled="f" stroked="f">
+                <v:shape id="Text Box 85" o:spid="_x0000_s1071" type="#_x0000_t202" style="position:absolute;left:5509;top:28477;width:4737;height:2760;visibility:visible;mso-wrap-style:square;v-text-anchor:top" o:gfxdata="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" filled="f" stroked="f">
                   <v:textbox>
                     <w:txbxContent>
                       <w:p>
@@ -4035,7 +4037,7 @@
                     </w:txbxContent>
                   </v:textbox>
                 </v:shape>
-                <v:oval id="Oval 6" o:spid="_x0000_s1072" style="position:absolute;left:31686;top:37839;width:5353;height:5347;visibility:visible;mso-wrap-style:square;v-text-anchor:middle" o:gfxdata="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">
+                <v:oval id="Oval 6" o:spid="_x0000_s1072" style="position:absolute;left:28071;top:37819;width:5353;height:5344;visibility:visible;mso-wrap-style:square;v-text-anchor:middle" o:gfxdata="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">
                   <v:textbox>
                     <w:txbxContent>
                       <w:p>
@@ -4061,23 +4063,23 @@
                             <w:szCs w:val="16"/>
                             <w:vertAlign w:val="subscript"/>
                           </w:rPr>
-                          <w:t>2</w:t>
+                          <w:t>3</w:t>
                         </w:r>
                       </w:p>
                     </w:txbxContent>
                   </v:textbox>
                 </v:oval>
-                <v:shape id="AutoShape 14" o:spid="_x0000_s1073" type="#_x0000_t32" style="position:absolute;left:18516;top:35363;width:13170;height:5150;flip:x y;visibility:visible;mso-wrap-style:square" o:connectortype="straight" o:gfxdata="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">
+                <v:shape id="AutoShape 14" o:spid="_x0000_s1073" type="#_x0000_t32" style="position:absolute;left:14901;top:35344;width:13170;height:5147;flip:x y;visibility:visible;mso-wrap-style:square" o:connectortype="straight" o:gfxdata="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">
                   <v:stroke endarrow="block"/>
                 </v:shape>
-                <v:shape id="AutoShape 15" o:spid="_x0000_s1074" type="#_x0000_t32" style="position:absolute;left:18516;top:40513;width:13170;height:247;flip:x;visibility:visible;mso-wrap-style:square" o:connectortype="straight" o:gfxdata="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">
+                <v:shape id="AutoShape 15" o:spid="_x0000_s1074" type="#_x0000_t32" style="position:absolute;left:14901;top:40491;width:13170;height:247;flip:x;visibility:visible;mso-wrap-style:square" o:connectortype="straight" o:gfxdata="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">
                   <v:stroke endarrow="block"/>
                 </v:shape>
-                <v:shape id="AutoShape 16" o:spid="_x0000_s1075" type="#_x0000_t32" style="position:absolute;left:18516;top:40513;width:13170;height:5651;flip:x;visibility:visible;mso-wrap-style:square" o:connectortype="straight" o:gfxdata="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">
+                <v:shape id="AutoShape 16" o:spid="_x0000_s1075" type="#_x0000_t32" style="position:absolute;left:14901;top:40491;width:13170;height:5648;flip:x;visibility:visible;mso-wrap-style:square" o:connectortype="straight" o:gfxdata="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">
                   <v:stroke endarrow="block"/>
                 </v:shape>
-                <v:group id="Group 43" o:spid="_x0000_s1076" style="position:absolute;left:12344;top:33528;width:6172;height:3663" coordorigin="2413,9848" coordsize="972,577" o:gfxdata="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">
-                  <v:rect id="Rectangle 44" o:spid="_x0000_s1077" style="position:absolute;left:2806;top:9848;width:579;height:577;visibility:visible;mso-wrap-style:square;v-text-anchor:middle" o:gfxdata="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">
+                <v:group id="Group 43" o:spid="_x0000_s1076" style="position:absolute;left:8729;top:33509;width:6172;height:3662" coordorigin="2413,9848" coordsize="972,577" o:gfxdata="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">
+                  <v:rect id="Rectangle 44" o:spid="_x0000_s1077" style="position:absolute;left:2806;top:9848;width:579;height:577;visibility:visible;mso-wrap-style:square;v-text-anchor:middle" o:gfxdata="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">
                     <v:textbox>
                       <w:txbxContent>
                         <w:p>
@@ -4109,12 +4111,12 @@
                       </w:txbxContent>
                     </v:textbox>
                   </v:rect>
-                  <v:shape id="AutoShape 45" o:spid="_x0000_s1078" type="#_x0000_t32" style="position:absolute;left:2413;top:10137;width:392;height:1;visibility:visible;mso-wrap-style:square" o:connectortype="straight" o:gfxdata="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">
+                  <v:shape id="AutoShape 45" o:spid="_x0000_s1078" type="#_x0000_t32" style="position:absolute;left:2413;top:10137;width:392;height:1;visibility:visible;mso-wrap-style:square" o:connectortype="straight" o:gfxdata="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">
                     <v:stroke endarrow="block"/>
                   </v:shape>
                 </v:group>
-                <v:group id="Group 46" o:spid="_x0000_s1079" style="position:absolute;left:12344;top:38925;width:6172;height:3664" coordorigin="2413,10733" coordsize="972,577" o:gfxdata="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">
-                  <v:rect id="Rectangle 47" o:spid="_x0000_s1080" style="position:absolute;left:2805;top:10733;width:580;height:577;visibility:visible;mso-wrap-style:square;v-text-anchor:middle" o:gfxdata="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">
+                <v:group id="Group 46" o:spid="_x0000_s1079" style="position:absolute;left:8729;top:38904;width:6172;height:3662" coordorigin="2413,10733" coordsize="972,577" o:gfxdata="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">
+                  <v:rect id="Rectangle 47" o:spid="_x0000_s1080" style="position:absolute;left:2805;top:10733;width:580;height:577;visibility:visible;mso-wrap-style:square;v-text-anchor:middle" o:gfxdata="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">
                     <v:textbox>
                       <w:txbxContent>
                         <w:p>
@@ -4146,12 +4148,12 @@
                       </w:txbxContent>
                     </v:textbox>
                   </v:rect>
-                  <v:shape id="AutoShape 48" o:spid="_x0000_s1081" type="#_x0000_t32" style="position:absolute;left:2413;top:11022;width:392;height:1;visibility:visible;mso-wrap-style:square" o:connectortype="straight" o:gfxdata="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">
+                  <v:shape id="AutoShape 48" o:spid="_x0000_s1081" type="#_x0000_t32" style="position:absolute;left:2413;top:11022;width:392;height:1;visibility:visible;mso-wrap-style:square" o:connectortype="straight" o:gfxdata="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">
                     <v:stroke endarrow="block"/>
                   </v:shape>
                 </v:group>
-                <v:group id="Group 49" o:spid="_x0000_s1082" style="position:absolute;left:12344;top:44329;width:6172;height:3664" coordorigin="2413,11618" coordsize="972,577" o:gfxdata="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">
-                  <v:rect id="Rectangle 50" o:spid="_x0000_s1083" style="position:absolute;left:2805;top:11618;width:580;height:577;visibility:visible;mso-wrap-style:square;v-text-anchor:middle" o:gfxdata="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">
+                <v:group id="Group 49" o:spid="_x0000_s1082" style="position:absolute;left:8729;top:44305;width:6172;height:3662" coordorigin="2413,11618" coordsize="972,577" o:gfxdata="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">
+                  <v:rect id="Rectangle 50" o:spid="_x0000_s1083" style="position:absolute;left:2805;top:11618;width:580;height:577;visibility:visible;mso-wrap-style:square;v-text-anchor:middle" o:gfxdata="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">
                     <v:textbox>
                       <w:txbxContent>
                         <w:p>
@@ -4183,11 +4185,11 @@
                       </w:txbxContent>
                     </v:textbox>
                   </v:rect>
-                  <v:shape id="AutoShape 51" o:spid="_x0000_s1084" type="#_x0000_t32" style="position:absolute;left:2413;top:11906;width:392;height:1;visibility:visible;mso-wrap-style:square" o:connectortype="straight" o:gfxdata="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">
+                  <v:shape id="AutoShape 51" o:spid="_x0000_s1084" type="#_x0000_t32" style="position:absolute;left:2413;top:11906;width:392;height:1;visibility:visible;mso-wrap-style:square" o:connectortype="straight" o:gfxdata="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">
                     <v:stroke endarrow="block"/>
                   </v:shape>
                 </v:group>
-                <v:shape id="Text Box 54" o:spid="_x0000_s1085" type="#_x0000_t202" style="position:absolute;left:23552;top:35077;width:3676;height:2762;visibility:visible;mso-wrap-style:square;v-text-anchor:top" o:gfxdata="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" filled="f" stroked="f">
+                <v:shape id="Text Box 54" o:spid="_x0000_s1085" type="#_x0000_t202" style="position:absolute;left:19937;top:35058;width:3676;height:2761;visibility:visible;mso-wrap-style:square;v-text-anchor:top" o:gfxdata="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" filled="f" stroked="f">
                   <v:textbox>
                     <w:txbxContent>
                       <w:p>
@@ -4206,7 +4208,7 @@
                     </w:txbxContent>
                   </v:textbox>
                 </v:shape>
-                <v:shape id="Text Box 55" o:spid="_x0000_s1086" type="#_x0000_t202" style="position:absolute;left:23552;top:38544;width:3676;height:2762;visibility:visible;mso-wrap-style:square;v-text-anchor:top" o:gfxdata="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" filled="f" stroked="f">
+                <v:shape id="Text Box 55" o:spid="_x0000_s1086" type="#_x0000_t202" style="position:absolute;left:19937;top:38523;width:3676;height:2761;visibility:visible;mso-wrap-style:square;v-text-anchor:top" o:gfxdata="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" filled="f" stroked="f">
                   <v:textbox>
                     <w:txbxContent>
                       <w:p>
@@ -4225,7 +4227,7 @@
                     </w:txbxContent>
                   </v:textbox>
                 </v:shape>
-                <v:shape id="Text Box 56" o:spid="_x0000_s1087" type="#_x0000_t202" style="position:absolute;left:23571;top:41211;width:4788;height:2762;visibility:visible;mso-wrap-style:square;v-text-anchor:top" o:gfxdata="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" filled="f" stroked="f">
+                <v:shape id="Text Box 56" o:spid="_x0000_s1087" type="#_x0000_t202" style="position:absolute;left:19956;top:41189;width:4788;height:2761;visibility:visible;mso-wrap-style:square;v-text-anchor:top" o:gfxdata="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" filled="f" stroked="f">
                   <v:textbox>
                     <w:txbxContent>
                       <w:p>
@@ -4244,11 +4246,11 @@
                     </w:txbxContent>
                   </v:textbox>
                 </v:shape>
-                <v:shape id="Freeform 72" o:spid="_x0000_s1088" style="position:absolute;left:33064;top:36201;width:2108;height:1638;visibility:visible;mso-wrap-style:square;v-text-anchor:top" coordsize="332,258" o:gfxdata="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" path="m85,258c42,182,,106,10,63,20,20,95,,145,v50,,143,20,165,63c332,106,306,182,280,258e" filled="f">
+                <v:shape id="Freeform 72" o:spid="_x0000_s1088" style="position:absolute;left:29449;top:36181;width:2108;height:1638;visibility:visible;mso-wrap-style:square;v-text-anchor:top" coordsize="332,258" o:gfxdata="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" path="m85,258c42,182,,106,10,63,20,20,95,,145,v50,,143,20,165,63c332,106,306,182,280,258e" filled="f">
                   <v:stroke startarrow="block" endarrow="block"/>
-                  <v:path arrowok="t" o:connecttype="custom" o:connectlocs="34274125,104032050;4032250,25403175;58467625,0;124999750,25403175;112903000,104032050" o:connectangles="0,0,0,0,0"/>
+                  <v:path arrowok="t" o:connecttype="custom" o:connectlocs="34274125,103976170;4032250,25389530;58467625,0;124999750,25389530;112903000,103976170" o:connectangles="0,0,0,0,0"/>
                 </v:shape>
-                <v:shape id="Text Box 75" o:spid="_x0000_s1089" type="#_x0000_t202" style="position:absolute;left:32524;top:33985;width:5201;height:2762;visibility:visible;mso-wrap-style:square;v-text-anchor:top" o:gfxdata="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" filled="f" stroked="f">
+                <v:shape id="Text Box 75" o:spid="_x0000_s1089" type="#_x0000_t202" style="position:absolute;left:28909;top:33966;width:5201;height:2761;visibility:visible;mso-wrap-style:square;v-text-anchor:top" o:gfxdata="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" filled="f" stroked="f">
                   <v:textbox>
                     <w:txbxContent>
                       <w:p>
@@ -4267,7 +4269,7 @@
                     </w:txbxContent>
                   </v:textbox>
                 </v:shape>
-                <v:shape id="Text Box 83" o:spid="_x0000_s1090" type="#_x0000_t202" style="position:absolute;left:9124;top:33985;width:4738;height:2762;visibility:visible;mso-wrap-style:square;v-text-anchor:top" o:gfxdata="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" filled="f" stroked="f">
+                <v:shape id="Text Box 83" o:spid="_x0000_s1090" type="#_x0000_t202" style="position:absolute;left:5509;top:33966;width:4737;height:2761;visibility:visible;mso-wrap-style:square;v-text-anchor:top" o:gfxdata="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" filled="f" stroked="f">
                   <v:textbox>
                     <w:txbxContent>
                       <w:p>
@@ -4286,7 +4288,7 @@
                     </w:txbxContent>
                   </v:textbox>
                 </v:shape>
-                <v:shape id="Text Box 84" o:spid="_x0000_s1091" type="#_x0000_t202" style="position:absolute;left:9124;top:39350;width:4738;height:2763;visibility:visible;mso-wrap-style:square;v-text-anchor:top" o:gfxdata="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" filled="f" stroked="f">
+                <v:shape id="Text Box 84" o:spid="_x0000_s1091" type="#_x0000_t202" style="position:absolute;left:5509;top:39329;width:4737;height:2761;visibility:visible;mso-wrap-style:square;v-text-anchor:top" o:gfxdata="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" filled="f" stroked="f">
                   <v:textbox>
                     <w:txbxContent>
                       <w:p>
@@ -4305,7 +4307,7 @@
                     </w:txbxContent>
                   </v:textbox>
                 </v:shape>
-                <v:shape id="Text Box 85" o:spid="_x0000_s1092" type="#_x0000_t202" style="position:absolute;left:9124;top:44742;width:4738;height:2762;visibility:visible;mso-wrap-style:square;v-text-anchor:top" o:gfxdata="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" filled="f" stroked="f">
+                <v:shape id="Text Box 85" o:spid="_x0000_s1092" type="#_x0000_t202" style="position:absolute;left:5509;top:44717;width:4737;height:2761;visibility:visible;mso-wrap-style:square;v-text-anchor:top" o:gfxdata="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" filled="f" stroked="f">
                   <v:textbox>
                     <w:txbxContent>
                       <w:p>
@@ -4324,15 +4326,15 @@
                     </w:txbxContent>
                   </v:textbox>
                 </v:shape>
-                <v:shape id="Freeform 68" o:spid="_x0000_s1093" style="position:absolute;left:35998;top:26339;width:2654;height:12148;visibility:visible;mso-wrap-style:square;v-text-anchor:top" coordsize="418,1913" o:gfxdata="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" path="m78,c248,333,418,667,405,986,392,1305,196,1609,,1913e" filled="f">
+                <v:shape id="Freeform 68" o:spid="_x0000_s1093" style="position:absolute;left:32383;top:26325;width:2654;height:12141;visibility:visible;mso-wrap-style:square;v-text-anchor:top" coordsize="418,1913" o:gfxdata="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" path="m78,c248,333,418,667,405,986,392,1305,196,1609,,1913e" filled="f">
                   <v:stroke startarrow="block" endarrow="block"/>
-                  <v:path arrowok="t" o:connecttype="custom" o:connectlocs="31451550,0;163306125,397579850;0,771369425" o:connectangles="0,0,0"/>
+                  <v:path arrowok="t" o:connecttype="custom" o:connectlocs="31451550,0;163306125,397365474;0,770953500" o:connectangles="0,0,0"/>
                 </v:shape>
-                <v:shape id="Freeform 1036" o:spid="_x0000_s1094" style="position:absolute;left:37039;top:8832;width:5874;height:30734;visibility:visible;mso-wrap-style:square;v-text-anchor:top" coordsize="925,4840" o:gfxdata="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" path="m,c275,285,551,570,704,991v153,421,221,1067,215,1539c913,3002,819,3437,666,3822,513,4207,256,4523,,4840e" filled="f">
+                <v:shape id="Freeform 1036" o:spid="_x0000_s1094" style="position:absolute;left:33424;top:8828;width:5874;height:30717;visibility:visible;mso-wrap-style:square;v-text-anchor:top" coordsize="925,4840" o:gfxdata="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" path="m,c275,285,551,570,704,991v153,421,221,1067,215,1539c913,3002,819,3437,666,3822,513,4207,256,4523,,4840e" filled="f">
                   <v:stroke startarrow="block" endarrow="block"/>
-                  <v:path arrowok="t" o:connecttype="custom" o:connectlocs="0,0;447040,629285;583565,1606550;422910,2426970;0,3073400" o:connectangles="0,0,0,0,0"/>
+                  <v:path arrowok="t" o:connecttype="custom" o:connectlocs="0,0;447040,628946;583565,1605684;422910,2425662;0,3071743" o:connectangles="0,0,0,0,0"/>
                 </v:shape>
-                <v:shape id="Text Box 78" o:spid="_x0000_s1095" type="#_x0000_t202" style="position:absolute;left:37877;top:30765;width:4998;height:2763;visibility:visible;mso-wrap-style:square;v-text-anchor:top" o:gfxdata="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" filled="f" stroked="f">
+                <v:shape id="Text Box 78" o:spid="_x0000_s1095" type="#_x0000_t202" style="position:absolute;left:34262;top:30749;width:4998;height:2760;visibility:visible;mso-wrap-style:square;v-text-anchor:top" o:gfxdata="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" filled="f" stroked="f">
                   <v:textbox>
                     <w:txbxContent>
                       <w:p>
@@ -4351,7 +4353,7 @@
                     </w:txbxContent>
                   </v:textbox>
                 </v:shape>
-                <v:shape id="Text Box 78" o:spid="_x0000_s1096" type="#_x0000_t202" style="position:absolute;left:42252;top:22199;width:4998;height:2762;visibility:visible;mso-wrap-style:square;v-text-anchor:top" o:gfxdata="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" filled="f" stroked="f">
+                <v:shape id="Text Box 78" o:spid="_x0000_s1096" type="#_x0000_t202" style="position:absolute;left:38637;top:22187;width:4998;height:2761;visibility:visible;mso-wrap-style:square;v-text-anchor:top" o:gfxdata="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" filled="f" stroked="f">
                   <v:textbox>
                     <w:txbxContent>
                       <w:p>
@@ -4377,7 +4379,50 @@
         </mc:AlternateContent>
       </w:r>
     </w:p>
+    <w:p/>
+    <w:p/>
     <w:p>
+      <w:r>
+        <w:rPr>
+          <w:noProof/>
+        </w:rPr>
+        <w:lastRenderedPageBreak/>
+        <w:drawing>
+          <wp:inline distT="0" distB="0" distL="0" distR="0" wp14:anchorId="59550129" wp14:editId="298E7FB3">
+            <wp:extent cx="4711700" cy="4851400"/>
+            <wp:effectExtent l="0" t="0" r="0" b="0"/>
+            <wp:docPr id="1" name="Picture 1"/>
+            <wp:cNvGraphicFramePr>
+              <a:graphicFrameLocks xmlns:a="http://schemas.openxmlformats.org/drawingml/2006/main" noChangeAspect="1"/>
+            </wp:cNvGraphicFramePr>
+            <a:graphic xmlns:a="http://schemas.openxmlformats.org/drawingml/2006/main">
+              <a:graphicData uri="http://schemas.openxmlformats.org/drawingml/2006/picture">
+                <pic:pic xmlns:pic="http://schemas.openxmlformats.org/drawingml/2006/picture">
+                  <pic:nvPicPr>
+                    <pic:cNvPr id="1" name=""/>
+                    <pic:cNvPicPr/>
+                  </pic:nvPicPr>
+                  <pic:blipFill>
+                    <a:blip r:embed="rId4"/>
+                    <a:stretch>
+                      <a:fillRect/>
+                    </a:stretch>
+                  </pic:blipFill>
+                  <pic:spPr>
+                    <a:xfrm>
+                      <a:off x="0" y="0"/>
+                      <a:ext cx="4711700" cy="4851400"/>
+                    </a:xfrm>
+                    <a:prstGeom prst="rect">
+                      <a:avLst/>
+                    </a:prstGeom>
+                  </pic:spPr>
+                </pic:pic>
+              </a:graphicData>
+            </a:graphic>
+          </wp:inline>
+        </w:drawing>
+      </w:r>
       <w:bookmarkStart w:id="2" w:name="_GoBack"/>
       <w:bookmarkEnd w:id="2"/>
     </w:p>
@@ -4392,7 +4437,7 @@
 </file>
 
 <file path=word/styles.xml><?xml version="1.0" encoding="utf-8"?>
-<w:styles xmlns:mc="http://schemas.openxmlformats.org/markup-compatibility/2006" xmlns:r="http://schemas.openxmlformats.org/officeDocument/2006/relationships" xmlns:w="http://schemas.openxmlformats.org/wordprocessingml/2006/main" xmlns:w14="http://schemas.microsoft.com/office/word/2010/wordml" mc:Ignorable="w14">
+<w:styles xmlns:mc="http://schemas.openxmlformats.org/markup-compatibility/2006" xmlns:r="http://schemas.openxmlformats.org/officeDocument/2006/relationships" xmlns:w="http://schemas.openxmlformats.org/wordprocessingml/2006/main" xmlns:w14="http://schemas.microsoft.com/office/word/2010/wordml" xmlns:w15="http://schemas.microsoft.com/office/word/2012/wordml" xmlns:w16cid="http://schemas.microsoft.com/office/word/2016/wordml/cid" xmlns:w16se="http://schemas.microsoft.com/office/word/2015/wordml/symex" mc:Ignorable="w14 w15 w16se w16cid">
   <w:docDefaults>
     <w:rPrDefault>
       <w:rPr>
@@ -4408,415 +4453,382 @@
       </w:pPr>
     </w:pPrDefault>
   </w:docDefaults>
-  <w:latentStyles w:defLockedState="0" w:defUIPriority="99" w:defSemiHidden="1" w:defUnhideWhenUsed="1" w:defQFormat="0" w:count="267">
-    <w:lsdException w:name="Normal" w:semiHidden="0" w:uiPriority="0" w:unhideWhenUsed="0" w:qFormat="1"/>
-    <w:lsdException w:name="heading 1" w:semiHidden="0" w:uiPriority="9" w:unhideWhenUsed="0" w:qFormat="1"/>
-    <w:lsdException w:name="heading 2" w:uiPriority="9" w:qFormat="1"/>
-    <w:lsdException w:name="heading 3" w:uiPriority="9" w:qFormat="1"/>
-    <w:lsdException w:name="heading 4" w:uiPriority="9" w:qFormat="1"/>
-    <w:lsdException w:name="heading 5" w:uiPriority="9" w:qFormat="1"/>
-    <w:lsdException w:name="heading 6" w:uiPriority="9" w:qFormat="1"/>
-    <w:lsdException w:name="heading 7" w:uiPriority="9" w:qFormat="1"/>
-    <w:lsdException w:name="heading 8" w:uiPriority="9" w:qFormat="1"/>
-    <w:lsdException w:name="heading 9" w:uiPriority="9" w:qFormat="1"/>
-    <w:lsdException w:name="toc 1" w:uiPriority="39"/>
-    <w:lsdException w:name="toc 2" w:uiPriority="39"/>
-    <w:lsdException w:name="toc 3" w:uiPriority="39"/>
-    <w:lsdException w:name="toc 4" w:uiPriority="39"/>
-    <w:lsdException w:name="toc 5" w:uiPriority="39"/>
-    <w:lsdException w:name="toc 6" w:uiPriority="39"/>
-    <w:lsdException w:name="toc 7" w:uiPriority="39"/>
-    <w:lsdException w:name="toc 8" w:uiPriority="39"/>
-    <w:lsdException w:name="toc 9" w:uiPriority="39"/>
-    <w:lsdException w:name="caption" w:uiPriority="35" w:qFormat="1"/>
-    <w:lsdException w:name="Title" w:semiHidden="0" w:uiPriority="10" w:unhideWhenUsed="0" w:qFormat="1"/>
-    <w:lsdException w:name="Default Paragraph Font" w:uiPriority="1"/>
-    <w:lsdException w:name="Subtitle" w:semiHidden="0" w:uiPriority="11" w:unhideWhenUsed="0" w:qFormat="1"/>
-    <w:lsdException w:name="Strong" w:semiHidden="0" w:uiPriority="22" w:unhideWhenUsed="0" w:qFormat="1"/>
-    <w:lsdException w:name="Emphasis" w:semiHidden="0" w:uiPriority="20" w:unhideWhenUsed="0" w:qFormat="1"/>
-    <w:lsdException w:name="Table Grid" w:semiHidden="0" w:uiPriority="59" w:unhideWhenUsed="0"/>
-    <w:lsdException w:name="Placeholder Text" w:unhideWhenUsed="0"/>
-    <w:lsdException w:name="No Spacing" w:semiHidden="0" w:uiPriority="1" w:unhideWhenUsed="0" w:qFormat="1"/>
-    <w:lsdException w:name="Light Shading" w:semiHidden="0" w:uiPriority="60" w:unhideWhenUsed="0"/>
-    <w:lsdException w:name="Light List" w:semiHidden="0" w:uiPriority="61" w:unhideWhenUsed="0"/>
-    <w:lsdException w:name="Light Grid" w:semiHidden="0" w:uiPriority="62" w:unhideWhenUsed="0"/>
-    <w:lsdException w:name="Medium Shading 1" w:semiHidden="0" w:uiPriority="63" w:unhideWhenUsed="0"/>
-    <w:lsdException w:name="Medium Shading 2" w:semiHidden="0" w:uiPriority="64" w:unhideWhenUsed="0"/>
-    <w:lsdException w:name="Medium List 1" w:semiHidden="0" w:uiPriority="65" w:unhideWhenUsed="0"/>
-    <w:lsdException w:name="Medium List 2" w:semiHidden="0" w:uiPriority="66" w:unhideWhenUsed="0"/>
-    <w:lsdException w:name="Medium Grid 1" w:semiHidden="0" w:uiPriority="67" w:unhideWhenUsed="0"/>
-    <w:lsdException w:name="Medium Grid 2" w:semiHidden="0" w:uiPriority="68" w:unhideWhenUsed="0"/>
-    <w:lsdException w:name="Medium Grid 3" w:semiHidden="0" w:uiPriority="69" w:unhideWhenUsed="0"/>
-    <w:lsdException w:name="Dark List" w:semiHidden="0" w:uiPriority="70" w:unhideWhenUsed="0"/>
-    <w:lsdException w:name="Colorful Shading" w:semiHidden="0" w:uiPriority="71" w:unhideWhenUsed="0"/>
-    <w:lsdException w:name="Colorful List" w:semiHidden="0" w:uiPriority="72" w:unhideWhenUsed="0"/>
-    <w:lsdException w:name="Colorful Grid" w:semiHidden="0" w:uiPriority="73" w:unhideWhenUsed="0"/>
-    <w:lsdException w:name="Light Shading Accent 1" w:semiHidden="0" w:uiPriority="60" w:unhideWhenUsed="0"/>
-    <w:lsdException w:name="Light List Accent 1" w:semiHidden="0" w:uiPriority="61" w:unhideWhenUsed="0"/>
-    <w:lsdException w:name="Light Grid Accent 1" w:semiHidden="0" w:uiPriority="62" w:unhideWhenUsed="0"/>
-    <w:lsdException w:name="Medium Shading 1 Accent 1" w:semiHidden="0" w:uiPriority="63" w:unhideWhenUsed="0"/>
-    <w:lsdException w:name="Medium Shading 2 Accent 1" w:semiHidden="0" w:uiPriority="64" w:unhideWhenUsed="0"/>
-    <w:lsdException w:name="Medium List 1 Accent 1" w:semiHidden="0" w:uiPriority="65" w:unhideWhenUsed="0"/>
-    <w:lsdException w:name="Revision" w:unhideWhenUsed="0"/>
-    <w:lsdException w:name="List Paragraph" w:semiHidden="0" w:uiPriority="34" w:unhideWhenUsed="0" w:qFormat="1"/>
-    <w:lsdException w:name="Quote" w:semiHidden="0" w:uiPriority="29" w:unhideWhenUsed="0" w:qFormat="1"/>
-    <w:lsdException w:name="Intense Quote" w:semiHidden="0" w:uiPriority="30" w:unhideWhenUsed="0" w:qFormat="1"/>
-    <w:lsdException w:name="Medium List 2 Accent 1" w:semiHidden="0" w:uiPriority="66" w:unhideWhenUsed="0"/>
-    <w:lsdException w:name="Medium Grid 1 Accent 1" w:semiHidden="0" w:uiPriority="67" w:unhideWhenUsed="0"/>
-    <w:lsdException w:name="Medium Grid 2 Accent 1" w:semiHidden="0" w:uiPriority="68" w:unhideWhenUsed="0"/>
-    <w:lsdException w:name="Medium Grid 3 Accent 1" w:semiHidden="0" w:uiPriority="69" w:unhideWhenUsed="0"/>
-    <w:lsdException w:name="Dark List Accent 1" w:semiHidden="0" w:uiPriority="70" w:unhideWhenUsed="0"/>
-    <w:lsdException w:name="Colorful Shading Accent 1" w:semiHidden="0" w:uiPriority="71" w:unhideWhenUsed="0"/>
-    <w:lsdException w:name="Colorful List Accent 1" w:semiHidden="0" w:uiPriority="72" w:unhideWhenUsed="0"/>
-    <w:lsdException w:name="Colorful Grid Accent 1" w:semiHidden="0" w:uiPriority="73" w:unhideWhenUsed="0"/>
-    <w:lsdException w:name="Light Shading Accent 2" w:semiHidden="0" w:uiPriority="60" w:unhideWhenUsed="0"/>
-    <w:lsdException w:name="Light List Accent 2" w:semiHidden="0" w:uiPriority="61" w:unhideWhenUsed="0"/>
-    <w:lsdException w:name="Light Grid Accent 2" w:semiHidden="0" w:uiPriority="62" w:unhideWhenUsed="0"/>
-    <w:lsdException w:name="Medium Shading 1 Accent 2" w:semiHidden="0" w:uiPriority="63" w:unhideWhenUsed="0"/>
-    <w:lsdException w:name="Medium Shading 2 Accent 2" w:semiHidden="0" w:uiPriority="64" w:unhideWhenUsed="0"/>
-    <w:lsdException w:name="Medium List 1 Accent 2" w:semiHidden="0" w:uiPriority="65" w:unhideWhenUsed="0"/>
-    <w:lsdException w:name="Medium List 2 Accent 2" w:semiHidden="0" w:uiPriority="66" w:unhideWhenUsed="0"/>
-    <w:lsdException w:name="Medium Grid 1 Accent 2" w:semiHidden="0" w:uiPriority="67" w:unhideWhenUsed="0"/>
-    <w:lsdException w:name="Medium Grid 2 Accent 2" w:semiHidden="0" w:uiPriority="68" w:unhideWhenUsed="0"/>
-    <w:lsdException w:name="Medium Grid 3 Accent 2" w:semiHidden="0" w:uiPriority="69" w:unhideWhenUsed="0"/>
-    <w:lsdException w:name="Dark List Accent 2" w:semiHidden="0" w:uiPriority="70" w:unhideWhenUsed="0"/>
-    <w:lsdException w:name="Colorful Shading Accent 2" w:semiHidden="0" w:uiPriority="71" w:unhideWhenUsed="0"/>
-    <w:lsdException w:name="Colorful List Accent 2" w:semiHidden="0" w:uiPriority="72" w:unhideWhenUsed="0"/>
-    <w:lsdException w:name="Colorful Grid Accent 2" w:semiHidden="0" w:uiPriority="73" w:unhideWhenUsed="0"/>
-    <w:lsdException w:name="Light Shading Accent 3" w:semiHidden="0" w:uiPriority="60" w:unhideWhenUsed="0"/>
-    <w:lsdException w:name="Light List Accent 3" w:semiHidden="0" w:uiPriority="61" w:unhideWhenUsed="0"/>
-    <w:lsdException w:name="Light Grid Accent 3" w:semiHidden="0" w:uiPriority="62" w:unhideWhenUsed="0"/>
-    <w:lsdException w:name="Medium Shading 1 Accent 3" w:semiHidden="0" w:uiPriority="63" w:unhideWhenUsed="0"/>
-    <w:lsdException w:name="Medium Shading 2 Accent 3" w:semiHidden="0" w:uiPriority="64" w:unhideWhenUsed="0"/>
-    <w:lsdException w:name="Medium List 1 Accent 3" w:semiHidden="0" w:uiPriority="65" w:unhideWhenUsed="0"/>
-    <w:lsdException w:name="Medium List 2 Accent 3" w:semiHidden="0" w:uiPriority="66" w:unhideWhenUsed="0"/>
-    <w:lsdException w:name="Medium Grid 1 Accent 3" w:semiHidden="0" w:uiPriority="67" w:unhideWhenUsed="0"/>
-    <w:lsdException w:name="Medium Grid 2 Accent 3" w:semiHidden="0" w:uiPriority="68" w:unhideWhenUsed="0"/>
-    <w:lsdException w:name="Medium Grid 3 Accent 3" w:semiHidden="0" w:uiPriority="69" w:unhideWhenUsed="0"/>
-    <w:lsdException w:name="Dark List Accent 3" w:semiHidden="0" w:uiPriority="70" w:unhideWhenUsed="0"/>
-    <w:lsdException w:name="Colorful Shading Accent 3" w:semiHidden="0" w:uiPriority="71" w:unhideWhenUsed="0"/>
-    <w:lsdException w:name="Colorful List Accent 3" w:semiHidden="0" w:uiPriority="72" w:unhideWhenUsed="0"/>
-    <w:lsdException w:name="Colorful Grid Accent 3" w:semiHidden="0" w:uiPriority="73" w:unhideWhenUsed="0"/>
-    <w:lsdException w:name="Light Shading Accent 4" w:semiHidden="0" w:uiPriority="60" w:unhideWhenUsed="0"/>
-    <w:lsdException w:name="Light List Accent 4" w:semiHidden="0" w:uiPriority="61" w:unhideWhenUsed="0"/>
-    <w:lsdException w:name="Light Grid Accent 4" w:semiHidden="0" w:uiPriority="62" w:unhideWhenUsed="0"/>
-    <w:lsdException w:name="Medium Shading 1 Accent 4" w:semiHidden="0" w:uiPriority="63" w:unhideWhenUsed="0"/>
-    <w:lsdException w:name="Medium Shading 2 Accent 4" w:semiHidden="0" w:uiPriority="64" w:unhideWhenUsed="0"/>
-    <w:lsdException w:name="Medium List 1 Accent 4" w:semiHidden="0" w:uiPriority="65" w:unhideWhenUsed="0"/>
-    <w:lsdException w:name="Medium List 2 Accent 4" w:semiHidden="0" w:uiPriority="66" w:unhideWhenUsed="0"/>
-    <w:lsdException w:name="Medium Grid 1 Accent 4" w:semiHidden="0" w:uiPriority="67" w:unhideWhenUsed="0"/>
-    <w:lsdException w:name="Medium Grid 2 Accent 4" w:semiHidden="0" w:uiPriority="68" w:unhideWhenUsed="0"/>
-    <w:lsdException w:name="Medium Grid 3 Accent 4" w:semiHidden="0" w:uiPriority="69" w:unhideWhenUsed="0"/>
-    <w:lsdException w:name="Dark List Accent 4" w:semiHidden="0" w:uiPriority="70" w:unhideWhenUsed="0"/>
-    <w:lsdException w:name="Colorful Shading Accent 4" w:semiHidden="0" w:uiPriority="71" w:unhideWhenUsed="0"/>
-    <w:lsdException w:name="Colorful List Accent 4" w:semiHidden="0" w:uiPriority="72" w:unhideWhenUsed="0"/>
-    <w:lsdException w:name="Colorful Grid Accent 4" w:semiHidden="0" w:uiPriority="73" w:unhideWhenUsed="0"/>
-    <w:lsdException w:name="Light Shading Accent 5" w:semiHidden="0" w:uiPriority="60" w:unhideWhenUsed="0"/>
-    <w:lsdException w:name="Light List Accent 5" w:semiHidden="0" w:uiPriority="61" w:unhideWhenUsed="0"/>
-    <w:lsdException w:name="Light Grid Accent 5" w:semiHidden="0" w:uiPriority="62" w:unhideWhenUsed="0"/>
-    <w:lsdException w:name="Medium Shading 1 Accent 5" w:semiHidden="0" w:uiPriority="63" w:unhideWhenUsed="0"/>
-    <w:lsdException w:name="Medium Shading 2 Accent 5" w:semiHidden="0" w:uiPriority="64" w:unhideWhenUsed="0"/>
-    <w:lsdException w:name="Medium List 1 Accent 5" w:semiHidden="0" w:uiPriority="65" w:unhideWhenUsed="0"/>
-    <w:lsdException w:name="Medium List 2 Accent 5" w:semiHidden="0" w:uiPriority="66" w:unhideWhenUsed="0"/>
-    <w:lsdException w:name="Medium Grid 1 Accent 5" w:semiHidden="0" w:uiPriority="67" w:unhideWhenUsed="0"/>
-    <w:lsdException w:name="Medium Grid 2 Accent 5" w:semiHidden="0" w:uiPriority="68" w:unhideWhenUsed="0"/>
-    <w:lsdException w:name="Medium Grid 3 Accent 5" w:semiHidden="0" w:uiPriority="69" w:unhideWhenUsed="0"/>
-    <w:lsdException w:name="Dark List Accent 5" w:semiHidden="0" w:uiPriority="70" w:unhideWhenUsed="0"/>
-    <w:lsdException w:name="Colorful Shading Accent 5" w:semiHidden="0" w:uiPriority="71" w:unhideWhenUsed="0"/>
-    <w:lsdException w:name="Colorful List Accent 5" w:semiHidden="0" w:uiPriority="72" w:unhideWhenUsed="0"/>
-    <w:lsdException w:name="Colorful Grid Accent 5" w:semiHidden="0" w:uiPriority="73" w:unhideWhenUsed="0"/>
-    <w:lsdException w:name="Light Shading Accent 6" w:semiHidden="0" w:uiPriority="60" w:unhideWhenUsed="0"/>
-    <w:lsdException w:name="Light List Accent 6" w:semiHidden="0" w:uiPriority="61" w:unhideWhenUsed="0"/>
-    <w:lsdException w:name="Light Grid Accent 6" w:semiHidden="0" w:uiPriority="62" w:unhideWhenUsed="0"/>
-    <w:lsdException w:name="Medium Shading 1 Accent 6" w:semiHidden="0" w:uiPriority="63" w:unhideWhenUsed="0"/>
-    <w:lsdException w:name="Medium Shading 2 Accent 6" w:semiHidden="0" w:uiPriority="64" w:unhideWhenUsed="0"/>
-    <w:lsdException w:name="Medium List 1 Accent 6" w:semiHidden="0" w:uiPriority="65" w:unhideWhenUsed="0"/>
-    <w:lsdException w:name="Medium List 2 Accent 6" w:semiHidden="0" w:uiPriority="66" w:unhideWhenUsed="0"/>
-    <w:lsdException w:name="Medium Grid 1 Accent 6" w:semiHidden="0" w:uiPriority="67" w:unhideWhenUsed="0"/>
-    <w:lsdException w:name="Medium Grid 2 Accent 6" w:semiHidden="0" w:uiPriority="68" w:unhideWhenUsed="0"/>
-    <w:lsdException w:name="Medium Grid 3 Accent 6" w:semiHidden="0" w:uiPriority="69" w:unhideWhenUsed="0"/>
-    <w:lsdException w:name="Dark List Accent 6" w:semiHidden="0" w:uiPriority="70" w:unhideWhenUsed="0"/>
-    <w:lsdException w:name="Colorful Shading Accent 6" w:semiHidden="0" w:uiPriority="71" w:unhideWhenUsed="0"/>
-    <w:lsdException w:name="Colorful List Accent 6" w:semiHidden="0" w:uiPriority="72" w:unhideWhenUsed="0"/>
-    <w:lsdException w:name="Colorful Grid Accent 6" w:semiHidden="0" w:uiPriority="73" w:unhideWhenUsed="0"/>
-    <w:lsdException w:name="Subtle Emphasis" w:semiHidden="0" w:uiPriority="19" w:unhideWhenUsed="0" w:qFormat="1"/>
-    <w:lsdException w:name="Intense Emphasis" w:semiHidden="0" w:uiPriority="21" w:unhideWhenUsed="0" w:qFormat="1"/>
-    <w:lsdException w:name="Subtle Reference" w:semiHidden="0" w:uiPriority="31" w:unhideWhenUsed="0" w:qFormat="1"/>
-    <w:lsdException w:name="Intense Reference" w:semiHidden="0" w:uiPriority="32" w:unhideWhenUsed="0" w:qFormat="1"/>
-    <w:lsdException w:name="Book Title" w:semiHidden="0" w:uiPriority="33" w:unhideWhenUsed="0" w:qFormat="1"/>
-    <w:lsdException w:name="Bibliography" w:uiPriority="37"/>
-    <w:lsdException w:name="TOC Heading" w:uiPriority="39" w:qFormat="1"/>
-  </w:latentStyles>
-  <w:style w:type="paragraph" w:default="1" w:styleId="Normal">
-    <w:name w:val="Normal"/>
-    <w:qFormat/>
-    <w:rsid w:val="00F1769F"/>
-    <w:rPr>
-      <w:rFonts w:eastAsiaTheme="minorEastAsia"/>
-    </w:rPr>
-  </w:style>
-  <w:style w:type="paragraph" w:styleId="Heading1">
-    <w:name w:val="heading 1"/>
-    <w:basedOn w:val="Normal"/>
-    <w:next w:val="Normal"/>
-    <w:link w:val="Heading1Char"/>
-    <w:uiPriority w:val="9"/>
-    <w:qFormat/>
-    <w:rsid w:val="00F1769F"/>
-    <w:pPr>
-      <w:keepNext/>
-      <w:keepLines/>
-      <w:spacing w:before="480" w:after="0"/>
-      <w:outlineLvl w:val="0"/>
-    </w:pPr>
-    <w:rPr>
-      <w:rFonts w:asciiTheme="majorHAnsi" w:eastAsiaTheme="majorEastAsia" w:hAnsiTheme="majorHAnsi" w:cstheme="majorBidi"/>
-      <w:b/>
-      <w:bCs/>
-      <w:color w:val="365F91" w:themeColor="accent1" w:themeShade="BF"/>
-      <w:sz w:val="28"/>
-      <w:szCs w:val="35"/>
-    </w:rPr>
-  </w:style>
-  <w:style w:type="paragraph" w:styleId="Heading2">
-    <w:name w:val="heading 2"/>
-    <w:basedOn w:val="Normal"/>
-    <w:next w:val="Normal"/>
-    <w:link w:val="Heading2Char"/>
-    <w:uiPriority w:val="9"/>
-    <w:unhideWhenUsed/>
-    <w:qFormat/>
-    <w:rsid w:val="00F1769F"/>
-    <w:pPr>
-      <w:keepNext/>
-      <w:keepLines/>
-      <w:spacing w:before="200" w:after="0"/>
-      <w:outlineLvl w:val="1"/>
-    </w:pPr>
-    <w:rPr>
-      <w:rFonts w:asciiTheme="majorHAnsi" w:eastAsiaTheme="majorEastAsia" w:hAnsiTheme="majorHAnsi" w:cstheme="majorBidi"/>
-      <w:b/>
-      <w:bCs/>
-      <w:color w:val="4F81BD" w:themeColor="accent1"/>
-      <w:sz w:val="26"/>
-      <w:szCs w:val="33"/>
-    </w:rPr>
-  </w:style>
-  <w:style w:type="character" w:default="1" w:styleId="DefaultParagraphFont">
-    <w:name w:val="Default Paragraph Font"/>
-    <w:uiPriority w:val="1"/>
-    <w:semiHidden/>
-    <w:unhideWhenUsed/>
-  </w:style>
-  <w:style w:type="table" w:default="1" w:styleId="TableNormal">
-    <w:name w:val="Normal Table"/>
-    <w:uiPriority w:val="99"/>
-    <w:semiHidden/>
-    <w:unhideWhenUsed/>
-    <w:tblPr>
-      <w:tblInd w:w="0" w:type="dxa"/>
-      <w:tblCellMar>
-        <w:top w:w="0" w:type="dxa"/>
-        <w:left w:w="108" w:type="dxa"/>
-        <w:bottom w:w="0" w:type="dxa"/>
-        <w:right w:w="108" w:type="dxa"/>
-      </w:tblCellMar>
-    </w:tblPr>
-  </w:style>
-  <w:style w:type="numbering" w:default="1" w:styleId="NoList">
-    <w:name w:val="No List"/>
-    <w:uiPriority w:val="99"/>
-    <w:semiHidden/>
-    <w:unhideWhenUsed/>
-  </w:style>
-  <w:style w:type="character" w:customStyle="1" w:styleId="Heading1Char">
-    <w:name w:val="Heading 1 Char"/>
-    <w:basedOn w:val="DefaultParagraphFont"/>
-    <w:link w:val="Heading1"/>
-    <w:uiPriority w:val="9"/>
-    <w:rsid w:val="00F1769F"/>
-    <w:rPr>
-      <w:rFonts w:asciiTheme="majorHAnsi" w:eastAsiaTheme="majorEastAsia" w:hAnsiTheme="majorHAnsi" w:cstheme="majorBidi"/>
-      <w:b/>
-      <w:bCs/>
-      <w:color w:val="365F91" w:themeColor="accent1" w:themeShade="BF"/>
-      <w:sz w:val="28"/>
-      <w:szCs w:val="35"/>
-    </w:rPr>
-  </w:style>
-  <w:style w:type="character" w:customStyle="1" w:styleId="Heading2Char">
-    <w:name w:val="Heading 2 Char"/>
-    <w:basedOn w:val="DefaultParagraphFont"/>
-    <w:link w:val="Heading2"/>
-    <w:uiPriority w:val="9"/>
-    <w:rsid w:val="00F1769F"/>
-    <w:rPr>
-      <w:rFonts w:asciiTheme="majorHAnsi" w:eastAsiaTheme="majorEastAsia" w:hAnsiTheme="majorHAnsi" w:cstheme="majorBidi"/>
-      <w:b/>
-      <w:bCs/>
-      <w:color w:val="4F81BD" w:themeColor="accent1"/>
-      <w:sz w:val="26"/>
-      <w:szCs w:val="33"/>
-    </w:rPr>
-  </w:style>
-</w:styles>
-</file>
-
-<file path=word/stylesWithEffects.xml><?xml version="1.0" encoding="utf-8"?>
-<w:styles xmlns:wpc="http://schemas.microsoft.com/office/word/2010/wordprocessingCanvas" xmlns:mc="http://schemas.openxmlformats.org/markup-compatibility/2006" xmlns:o="urn:schemas-microsoft-com:office:office" xmlns:r="http://schemas.openxmlformats.org/officeDocument/2006/relationships" xmlns:m="http://schemas.openxmlformats.org/officeDocument/2006/math" xmlns:v="urn:schemas-microsoft-com:vml" xmlns:wp14="http://schemas.microsoft.com/office/word/2010/wordprocessingDrawing" xmlns:wp="http://schemas.openxmlformats.org/drawingml/2006/wordprocessingDrawing" xmlns:w10="urn:schemas-microsoft-com:office:word" xmlns:w="http://schemas.openxmlformats.org/wordprocessingml/2006/main" xmlns:w14="http://schemas.microsoft.com/office/word/2010/wordml" xmlns:wpg="http://schemas.microsoft.com/office/word/2010/wordprocessingGroup" xmlns:wpi="http://schemas.microsoft.com/office/word/2010/wordprocessingInk" xmlns:wne="http://schemas.microsoft.com/office/word/2006/wordml" xmlns:wps="http://schemas.microsoft.com/office/word/2010/wordprocessingShape" mc:Ignorable="w14 wp14">
-  <w:docDefaults>
-    <w:rPrDefault>
-      <w:rPr>
-        <w:rFonts w:asciiTheme="minorHAnsi" w:eastAsiaTheme="minorHAnsi" w:hAnsiTheme="minorHAnsi" w:cstheme="minorBidi"/>
-        <w:sz w:val="22"/>
-        <w:szCs w:val="22"/>
-        <w:lang w:val="en-US" w:eastAsia="en-US" w:bidi="ar-SA"/>
-      </w:rPr>
-    </w:rPrDefault>
-    <w:pPrDefault>
-      <w:pPr>
-        <w:spacing w:after="200" w:line="276" w:lineRule="auto"/>
-      </w:pPr>
-    </w:pPrDefault>
-  </w:docDefaults>
-  <w:latentStyles w:defLockedState="0" w:defUIPriority="99" w:defSemiHidden="1" w:defUnhideWhenUsed="1" w:defQFormat="0" w:count="267">
-    <w:lsdException w:name="Normal" w:semiHidden="0" w:uiPriority="0" w:unhideWhenUsed="0" w:qFormat="1"/>
-    <w:lsdException w:name="heading 1" w:semiHidden="0" w:uiPriority="9" w:unhideWhenUsed="0" w:qFormat="1"/>
-    <w:lsdException w:name="heading 2" w:uiPriority="9" w:qFormat="1"/>
-    <w:lsdException w:name="heading 3" w:uiPriority="9" w:qFormat="1"/>
-    <w:lsdException w:name="heading 4" w:uiPriority="9" w:qFormat="1"/>
-    <w:lsdException w:name="heading 5" w:uiPriority="9" w:qFormat="1"/>
-    <w:lsdException w:name="heading 6" w:uiPriority="9" w:qFormat="1"/>
-    <w:lsdException w:name="heading 7" w:uiPriority="9" w:qFormat="1"/>
-    <w:lsdException w:name="heading 8" w:uiPriority="9" w:qFormat="1"/>
-    <w:lsdException w:name="heading 9" w:uiPriority="9" w:qFormat="1"/>
-    <w:lsdException w:name="toc 1" w:uiPriority="39"/>
-    <w:lsdException w:name="toc 2" w:uiPriority="39"/>
-    <w:lsdException w:name="toc 3" w:uiPriority="39"/>
-    <w:lsdException w:name="toc 4" w:uiPriority="39"/>
-    <w:lsdException w:name="toc 5" w:uiPriority="39"/>
-    <w:lsdException w:name="toc 6" w:uiPriority="39"/>
-    <w:lsdException w:name="toc 7" w:uiPriority="39"/>
-    <w:lsdException w:name="toc 8" w:uiPriority="39"/>
-    <w:lsdException w:name="toc 9" w:uiPriority="39"/>
-    <w:lsdException w:name="caption" w:uiPriority="35" w:qFormat="1"/>
-    <w:lsdException w:name="Title" w:semiHidden="0" w:uiPriority="10" w:unhideWhenUsed="0" w:qFormat="1"/>
-    <w:lsdException w:name="Default Paragraph Font" w:uiPriority="1"/>
-    <w:lsdException w:name="Subtitle" w:semiHidden="0" w:uiPriority="11" w:unhideWhenUsed="0" w:qFormat="1"/>
-    <w:lsdException w:name="Strong" w:semiHidden="0" w:uiPriority="22" w:unhideWhenUsed="0" w:qFormat="1"/>
-    <w:lsdException w:name="Emphasis" w:semiHidden="0" w:uiPriority="20" w:unhideWhenUsed="0" w:qFormat="1"/>
-    <w:lsdException w:name="Table Grid" w:semiHidden="0" w:uiPriority="59" w:unhideWhenUsed="0"/>
-    <w:lsdException w:name="Placeholder Text" w:unhideWhenUsed="0"/>
-    <w:lsdException w:name="No Spacing" w:semiHidden="0" w:uiPriority="1" w:unhideWhenUsed="0" w:qFormat="1"/>
-    <w:lsdException w:name="Light Shading" w:semiHidden="0" w:uiPriority="60" w:unhideWhenUsed="0"/>
-    <w:lsdException w:name="Light List" w:semiHidden="0" w:uiPriority="61" w:unhideWhenUsed="0"/>
-    <w:lsdException w:name="Light Grid" w:semiHidden="0" w:uiPriority="62" w:unhideWhenUsed="0"/>
-    <w:lsdException w:name="Medium Shading 1" w:semiHidden="0" w:uiPriority="63" w:unhideWhenUsed="0"/>
-    <w:lsdException w:name="Medium Shading 2" w:semiHidden="0" w:uiPriority="64" w:unhideWhenUsed="0"/>
-    <w:lsdException w:name="Medium List 1" w:semiHidden="0" w:uiPriority="65" w:unhideWhenUsed="0"/>
-    <w:lsdException w:name="Medium List 2" w:semiHidden="0" w:uiPriority="66" w:unhideWhenUsed="0"/>
-    <w:lsdException w:name="Medium Grid 1" w:semiHidden="0" w:uiPriority="67" w:unhideWhenUsed="0"/>
-    <w:lsdException w:name="Medium Grid 2" w:semiHidden="0" w:uiPriority="68" w:unhideWhenUsed="0"/>
-    <w:lsdException w:name="Medium Grid 3" w:semiHidden="0" w:uiPriority="69" w:unhideWhenUsed="0"/>
-    <w:lsdException w:name="Dark List" w:semiHidden="0" w:uiPriority="70" w:unhideWhenUsed="0"/>
-    <w:lsdException w:name="Colorful Shading" w:semiHidden="0" w:uiPriority="71" w:unhideWhenUsed="0"/>
-    <w:lsdException w:name="Colorful List" w:semiHidden="0" w:uiPriority="72" w:unhideWhenUsed="0"/>
-    <w:lsdException w:name="Colorful Grid" w:semiHidden="0" w:uiPriority="73" w:unhideWhenUsed="0"/>
-    <w:lsdException w:name="Light Shading Accent 1" w:semiHidden="0" w:uiPriority="60" w:unhideWhenUsed="0"/>
-    <w:lsdException w:name="Light List Accent 1" w:semiHidden="0" w:uiPriority="61" w:unhideWhenUsed="0"/>
-    <w:lsdException w:name="Light Grid Accent 1" w:semiHidden="0" w:uiPriority="62" w:unhideWhenUsed="0"/>
-    <w:lsdException w:name="Medium Shading 1 Accent 1" w:semiHidden="0" w:uiPriority="63" w:unhideWhenUsed="0"/>
-    <w:lsdException w:name="Medium Shading 2 Accent 1" w:semiHidden="0" w:uiPriority="64" w:unhideWhenUsed="0"/>
-    <w:lsdException w:name="Medium List 1 Accent 1" w:semiHidden="0" w:uiPriority="65" w:unhideWhenUsed="0"/>
-    <w:lsdException w:name="Revision" w:unhideWhenUsed="0"/>
-    <w:lsdException w:name="List Paragraph" w:semiHidden="0" w:uiPriority="34" w:unhideWhenUsed="0" w:qFormat="1"/>
-    <w:lsdException w:name="Quote" w:semiHidden="0" w:uiPriority="29" w:unhideWhenUsed="0" w:qFormat="1"/>
-    <w:lsdException w:name="Intense Quote" w:semiHidden="0" w:uiPriority="30" w:unhideWhenUsed="0" w:qFormat="1"/>
-    <w:lsdException w:name="Medium List 2 Accent 1" w:semiHidden="0" w:uiPriority="66" w:unhideWhenUsed="0"/>
-    <w:lsdException w:name="Medium Grid 1 Accent 1" w:semiHidden="0" w:uiPriority="67" w:unhideWhenUsed="0"/>
-    <w:lsdException w:name="Medium Grid 2 Accent 1" w:semiHidden="0" w:uiPriority="68" w:unhideWhenUsed="0"/>
-    <w:lsdException w:name="Medium Grid 3 Accent 1" w:semiHidden="0" w:uiPriority="69" w:unhideWhenUsed="0"/>
-    <w:lsdException w:name="Dark List Accent 1" w:semiHidden="0" w:uiPriority="70" w:unhideWhenUsed="0"/>
-    <w:lsdException w:name="Colorful Shading Accent 1" w:semiHidden="0" w:uiPriority="71" w:unhideWhenUsed="0"/>
-    <w:lsdException w:name="Colorful List Accent 1" w:semiHidden="0" w:uiPriority="72" w:unhideWhenUsed="0"/>
-    <w:lsdException w:name="Colorful Grid Accent 1" w:semiHidden="0" w:uiPriority="73" w:unhideWhenUsed="0"/>
-    <w:lsdException w:name="Light Shading Accent 2" w:semiHidden="0" w:uiPriority="60" w:unhideWhenUsed="0"/>
-    <w:lsdException w:name="Light List Accent 2" w:semiHidden="0" w:uiPriority="61" w:unhideWhenUsed="0"/>
-    <w:lsdException w:name="Light Grid Accent 2" w:semiHidden="0" w:uiPriority="62" w:unhideWhenUsed="0"/>
-    <w:lsdException w:name="Medium Shading 1 Accent 2" w:semiHidden="0" w:uiPriority="63" w:unhideWhenUsed="0"/>
-    <w:lsdException w:name="Medium Shading 2 Accent 2" w:semiHidden="0" w:uiPriority="64" w:unhideWhenUsed="0"/>
-    <w:lsdException w:name="Medium List 1 Accent 2" w:semiHidden="0" w:uiPriority="65" w:unhideWhenUsed="0"/>
-    <w:lsdException w:name="Medium List 2 Accent 2" w:semiHidden="0" w:uiPriority="66" w:unhideWhenUsed="0"/>
-    <w:lsdException w:name="Medium Grid 1 Accent 2" w:semiHidden="0" w:uiPriority="67" w:unhideWhenUsed="0"/>
-    <w:lsdException w:name="Medium Grid 2 Accent 2" w:semiHidden="0" w:uiPriority="68" w:unhideWhenUsed="0"/>
-    <w:lsdException w:name="Medium Grid 3 Accent 2" w:semiHidden="0" w:uiPriority="69" w:unhideWhenUsed="0"/>
-    <w:lsdException w:name="Dark List Accent 2" w:semiHidden="0" w:uiPriority="70" w:unhideWhenUsed="0"/>
-    <w:lsdException w:name="Colorful Shading Accent 2" w:semiHidden="0" w:uiPriority="71" w:unhideWhenUsed="0"/>
-    <w:lsdException w:name="Colorful List Accent 2" w:semiHidden="0" w:uiPriority="72" w:unhideWhenUsed="0"/>
-    <w:lsdException w:name="Colorful Grid Accent 2" w:semiHidden="0" w:uiPriority="73" w:unhideWhenUsed="0"/>
-    <w:lsdException w:name="Light Shading Accent 3" w:semiHidden="0" w:uiPriority="60" w:unhideWhenUsed="0"/>
-    <w:lsdException w:name="Light List Accent 3" w:semiHidden="0" w:uiPriority="61" w:unhideWhenUsed="0"/>
-    <w:lsdException w:name="Light Grid Accent 3" w:semiHidden="0" w:uiPriority="62" w:unhideWhenUsed="0"/>
-    <w:lsdException w:name="Medium Shading 1 Accent 3" w:semiHidden="0" w:uiPriority="63" w:unhideWhenUsed="0"/>
-    <w:lsdException w:name="Medium Shading 2 Accent 3" w:semiHidden="0" w:uiPriority="64" w:unhideWhenUsed="0"/>
-    <w:lsdException w:name="Medium List 1 Accent 3" w:semiHidden="0" w:uiPriority="65" w:unhideWhenUsed="0"/>
-    <w:lsdException w:name="Medium List 2 Accent 3" w:semiHidden="0" w:uiPriority="66" w:unhideWhenUsed="0"/>
-    <w:lsdException w:name="Medium Grid 1 Accent 3" w:semiHidden="0" w:uiPriority="67" w:unhideWhenUsed="0"/>
-    <w:lsdException w:name="Medium Grid 2 Accent 3" w:semiHidden="0" w:uiPriority="68" w:unhideWhenUsed="0"/>
-    <w:lsdException w:name="Medium Grid 3 Accent 3" w:semiHidden="0" w:uiPriority="69" w:unhideWhenUsed="0"/>
-    <w:lsdException w:name="Dark List Accent 3" w:semiHidden="0" w:uiPriority="70" w:unhideWhenUsed="0"/>
-    <w:lsdException w:name="Colorful Shading Accent 3" w:semiHidden="0" w:uiPriority="71" w:unhideWhenUsed="0"/>
-    <w:lsdException w:name="Colorful List Accent 3" w:semiHidden="0" w:uiPriority="72" w:unhideWhenUsed="0"/>
-    <w:lsdException w:name="Colorful Grid Accent 3" w:semiHidden="0" w:uiPriority="73" w:unhideWhenUsed="0"/>
-    <w:lsdException w:name="Light Shading Accent 4" w:semiHidden="0" w:uiPriority="60" w:unhideWhenUsed="0"/>
-    <w:lsdException w:name="Light List Accent 4" w:semiHidden="0" w:uiPriority="61" w:unhideWhenUsed="0"/>
-    <w:lsdException w:name="Light Grid Accent 4" w:semiHidden="0" w:uiPriority="62" w:unhideWhenUsed="0"/>
-    <w:lsdException w:name="Medium Shading 1 Accent 4" w:semiHidden="0" w:uiPriority="63" w:unhideWhenUsed="0"/>
-    <w:lsdException w:name="Medium Shading 2 Accent 4" w:semiHidden="0" w:uiPriority="64" w:unhideWhenUsed="0"/>
-    <w:lsdException w:name="Medium List 1 Accent 4" w:semiHidden="0" w:uiPriority="65" w:unhideWhenUsed="0"/>
-    <w:lsdException w:name="Medium List 2 Accent 4" w:semiHidden="0" w:uiPriority="66" w:unhideWhenUsed="0"/>
-    <w:lsdException w:name="Medium Grid 1 Accent 4" w:semiHidden="0" w:uiPriority="67" w:unhideWhenUsed="0"/>
-    <w:lsdException w:name="Medium Grid 2 Accent 4" w:semiHidden="0" w:uiPriority="68" w:unhideWhenUsed="0"/>
-    <w:lsdException w:name="Medium Grid 3 Accent 4" w:semiHidden="0" w:uiPriority="69" w:unhideWhenUsed="0"/>
-    <w:lsdException w:name="Dark List Accent 4" w:semiHidden="0" w:uiPriority="70" w:unhideWhenUsed="0"/>
-    <w:lsdException w:name="Colorful Shading Accent 4" w:semiHidden="0" w:uiPriority="71" w:unhideWhenUsed="0"/>
-    <w:lsdException w:name="Colorful List Accent 4" w:semiHidden="0" w:uiPriority="72" w:unhideWhenUsed="0"/>
-    <w:lsdException w:name="Colorful Grid Accent 4" w:semiHidden="0" w:uiPriority="73" w:unhideWhenUsed="0"/>
-    <w:lsdException w:name="Light Shading Accent 5" w:semiHidden="0" w:uiPriority="60" w:unhideWhenUsed="0"/>
-    <w:lsdException w:name="Light List Accent 5" w:semiHidden="0" w:uiPriority="61" w:unhideWhenUsed="0"/>
-    <w:lsdException w:name="Light Grid Accent 5" w:semiHidden="0" w:uiPriority="62" w:unhideWhenUsed="0"/>
-    <w:lsdException w:name="Medium Shading 1 Accent 5" w:semiHidden="0" w:uiPriority="63" w:unhideWhenUsed="0"/>
-    <w:lsdException w:name="Medium Shading 2 Accent 5" w:semiHidden="0" w:uiPriority="64" w:unhideWhenUsed="0"/>
-    <w:lsdException w:name="Medium List 1 Accent 5" w:semiHidden="0" w:uiPriority="65" w:unhideWhenUsed="0"/>
-    <w:lsdException w:name="Medium List 2 Accent 5" w:semiHidden="0" w:uiPriority="66" w:unhideWhenUsed="0"/>
-    <w:lsdException w:name="Medium Grid 1 Accent 5" w:semiHidden="0" w:uiPriority="67" w:unhideWhenUsed="0"/>
-    <w:lsdException w:name="Medium Grid 2 Accent 5" w:semiHidden="0" w:uiPriority="68" w:unhideWhenUsed="0"/>
-    <w:lsdException w:name="Medium Grid 3 Accent 5" w:semiHidden="0" w:uiPriority="69" w:unhideWhenUsed="0"/>
-    <w:lsdException w:name="Dark List Accent 5" w:semiHidden="0" w:uiPriority="70" w:unhideWhenUsed="0"/>
-    <w:lsdException w:name="Colorful Shading Accent 5" w:semiHidden="0" w:uiPriority="71" w:unhideWhenUsed="0"/>
-    <w:lsdException w:name="Colorful List Accent 5" w:semiHidden="0" w:uiPriority="72" w:unhideWhenUsed="0"/>
-    <w:lsdException w:name="Colorful Grid Accent 5" w:semiHidden="0" w:uiPriority="73" w:unhideWhenUsed="0"/>
-    <w:lsdException w:name="Light Shading Accent 6" w:semiHidden="0" w:uiPriority="60" w:unhideWhenUsed="0"/>
-    <w:lsdException w:name="Light List Accent 6" w:semiHidden="0" w:uiPriority="61" w:unhideWhenUsed="0"/>
-    <w:lsdException w:name="Light Grid Accent 6" w:semiHidden="0" w:uiPriority="62" w:unhideWhenUsed="0"/>
-    <w:lsdException w:name="Medium Shading 1 Accent 6" w:semiHidden="0" w:uiPriority="63" w:unhideWhenUsed="0"/>
-    <w:lsdException w:name="Medium Shading 2 Accent 6" w:semiHidden="0" w:uiPriority="64" w:unhideWhenUsed="0"/>
-    <w:lsdException w:name="Medium List 1 Accent 6" w:semiHidden="0" w:uiPriority="65" w:unhideWhenUsed="0"/>
-    <w:lsdException w:name="Medium List 2 Accent 6" w:semiHidden="0" w:uiPriority="66" w:unhideWhenUsed="0"/>
-    <w:lsdException w:name="Medium Grid 1 Accent 6" w:semiHidden="0" w:uiPriority="67" w:unhideWhenUsed="0"/>
-    <w:lsdException w:name="Medium Grid 2 Accent 6" w:semiHidden="0" w:uiPriority="68" w:unhideWhenUsed="0"/>
-    <w:lsdException w:name="Medium Grid 3 Accent 6" w:semiHidden="0" w:uiPriority="69" w:unhideWhenUsed="0"/>
-    <w:lsdException w:name="Dark List Accent 6" w:semiHidden="0" w:uiPriority="70" w:unhideWhenUsed="0"/>
-    <w:lsdException w:name="Colorful Shading Accent 6" w:semiHidden="0" w:uiPriority="71" w:unhideWhenUsed="0"/>
-    <w:lsdException w:name="Colorful List Accent 6" w:semiHidden="0" w:uiPriority="72" w:unhideWhenUsed="0"/>
-    <w:lsdException w:name="Colorful Grid Accent 6" w:semiHidden="0" w:uiPriority="73" w:unhideWhenUsed="0"/>
-    <w:lsdException w:name="Subtle Emphasis" w:semiHidden="0" w:uiPriority="19" w:unhideWhenUsed="0" w:qFormat="1"/>
-    <w:lsdException w:name="Intense Emphasis" w:semiHidden="0" w:uiPriority="21" w:unhideWhenUsed="0" w:qFormat="1"/>
-    <w:lsdException w:name="Subtle Reference" w:semiHidden="0" w:uiPriority="31" w:unhideWhenUsed="0" w:qFormat="1"/>
-    <w:lsdException w:name="Intense Reference" w:semiHidden="0" w:uiPriority="32" w:unhideWhenUsed="0" w:qFormat="1"/>
-    <w:lsdException w:name="Book Title" w:semiHidden="0" w:uiPriority="33" w:unhideWhenUsed="0" w:qFormat="1"/>
-    <w:lsdException w:name="Bibliography" w:uiPriority="37"/>
-    <w:lsdException w:name="TOC Heading" w:uiPriority="39" w:qFormat="1"/>
+  <w:latentStyles w:defLockedState="0" w:defUIPriority="99" w:defSemiHidden="0" w:defUnhideWhenUsed="0" w:defQFormat="0" w:count="375">
+    <w:lsdException w:name="Normal" w:uiPriority="0" w:qFormat="1"/>
+    <w:lsdException w:name="heading 1" w:uiPriority="9" w:qFormat="1"/>
+    <w:lsdException w:name="heading 2" w:semiHidden="1" w:uiPriority="9" w:unhideWhenUsed="1" w:qFormat="1"/>
+    <w:lsdException w:name="heading 3" w:semiHidden="1" w:uiPriority="9" w:unhideWhenUsed="1" w:qFormat="1"/>
+    <w:lsdException w:name="heading 4" w:semiHidden="1" w:uiPriority="9" w:unhideWhenUsed="1" w:qFormat="1"/>
+    <w:lsdException w:name="heading 5" w:semiHidden="1" w:uiPriority="9" w:unhideWhenUsed="1" w:qFormat="1"/>
+    <w:lsdException w:name="heading 6" w:semiHidden="1" w:uiPriority="9" w:unhideWhenUsed="1" w:qFormat="1"/>
+    <w:lsdException w:name="heading 7" w:semiHidden="1" w:uiPriority="9" w:unhideWhenUsed="1" w:qFormat="1"/>
+    <w:lsdException w:name="heading 8" w:semiHidden="1" w:uiPriority="9" w:unhideWhenUsed="1" w:qFormat="1"/>
+    <w:lsdException w:name="heading 9" w:semiHidden="1" w:uiPriority="9" w:unhideWhenUsed="1" w:qFormat="1"/>
+    <w:lsdException w:name="index 1" w:semiHidden="1" w:unhideWhenUsed="1"/>
+    <w:lsdException w:name="index 2" w:semiHidden="1" w:unhideWhenUsed="1"/>
+    <w:lsdException w:name="index 3" w:semiHidden="1" w:unhideWhenUsed="1"/>
+    <w:lsdException w:name="index 4" w:semiHidden="1" w:unhideWhenUsed="1"/>
+    <w:lsdException w:name="index 5" w:semiHidden="1" w:unhideWhenUsed="1"/>
+    <w:lsdException w:name="index 6" w:semiHidden="1" w:unhideWhenUsed="1"/>
+    <w:lsdException w:name="index 7" w:semiHidden="1" w:unhideWhenUsed="1"/>
+    <w:lsdException w:name="index 8" w:semiHidden="1" w:unhideWhenUsed="1"/>
+    <w:lsdException w:name="index 9" w:semiHidden="1" w:unhideWhenUsed="1"/>
+    <w:lsdException w:name="toc 1" w:semiHidden="1" w:uiPriority="39" w:unhideWhenUsed="1"/>
+    <w:lsdException w:name="toc 2" w:semiHidden="1" w:uiPriority="39" w:unhideWhenUsed="1"/>
+    <w:lsdException w:name="toc 3" w:semiHidden="1" w:uiPriority="39" w:unhideWhenUsed="1"/>
+    <w:lsdException w:name="toc 4" w:semiHidden="1" w:uiPriority="39" w:unhideWhenUsed="1"/>
+    <w:lsdException w:name="toc 5" w:semiHidden="1" w:uiPriority="39" w:unhideWhenUsed="1"/>
+    <w:lsdException w:name="toc 6" w:semiHidden="1" w:uiPriority="39" w:unhideWhenUsed="1"/>
+    <w:lsdException w:name="toc 7" w:semiHidden="1" w:uiPriority="39" w:unhideWhenUsed="1"/>
+    <w:lsdException w:name="toc 8" w:semiHidden="1" w:uiPriority="39" w:unhideWhenUsed="1"/>
+    <w:lsdException w:name="toc 9" w:semiHidden="1" w:uiPriority="39" w:unhideWhenUsed="1"/>
+    <w:lsdException w:name="Normal Indent" w:semiHidden="1" w:unhideWhenUsed="1"/>
+    <w:lsdException w:name="footnote text" w:semiHidden="1" w:unhideWhenUsed="1"/>
+    <w:lsdException w:name="annotation text" w:semiHidden="1" w:unhideWhenUsed="1"/>
+    <w:lsdException w:name="header" w:semiHidden="1" w:unhideWhenUsed="1"/>
+    <w:lsdException w:name="footer" w:semiHidden="1" w:unhideWhenUsed="1"/>
+    <w:lsdException w:name="index heading" w:semiHidden="1" w:unhideWhenUsed="1"/>
+    <w:lsdException w:name="caption" w:semiHidden="1" w:uiPriority="35" w:unhideWhenUsed="1" w:qFormat="1"/>
+    <w:lsdException w:name="table of figures" w:semiHidden="1" w:unhideWhenUsed="1"/>
+    <w:lsdException w:name="envelope address" w:semiHidden="1" w:unhideWhenUsed="1"/>
+    <w:lsdException w:name="envelope return" w:semiHidden="1" w:unhideWhenUsed="1"/>
+    <w:lsdException w:name="footnote reference" w:semiHidden="1" w:unhideWhenUsed="1"/>
+    <w:lsdException w:name="annotation reference" w:semiHidden="1" w:unhideWhenUsed="1"/>
+    <w:lsdException w:name="line number" w:semiHidden="1" w:unhideWhenUsed="1"/>
+    <w:lsdException w:name="page number" w:semiHidden="1" w:unhideWhenUsed="1"/>
+    <w:lsdException w:name="endnote reference" w:semiHidden="1" w:unhideWhenUsed="1"/>
+    <w:lsdException w:name="endnote text" w:semiHidden="1" w:unhideWhenUsed="1"/>
+    <w:lsdException w:name="table of authorities" w:semiHidden="1" w:unhideWhenUsed="1"/>
+    <w:lsdException w:name="macro" w:semiHidden="1" w:unhideWhenUsed="1"/>
+    <w:lsdException w:name="toa heading" w:semiHidden="1" w:unhideWhenUsed="1"/>
+    <w:lsdException w:name="List" w:semiHidden="1" w:unhideWhenUsed="1"/>
+    <w:lsdException w:name="List Bullet" w:semiHidden="1" w:unhideWhenUsed="1"/>
+    <w:lsdException w:name="List Number" w:semiHidden="1" w:unhideWhenUsed="1"/>
+    <w:lsdException w:name="List 2" w:semiHidden="1" w:unhideWhenUsed="1"/>
+    <w:lsdException w:name="List 3" w:semiHidden="1" w:unhideWhenUsed="1"/>
+    <w:lsdException w:name="List 4" w:semiHidden="1" w:unhideWhenUsed="1"/>
+    <w:lsdException w:name="List 5" w:semiHidden="1" w:unhideWhenUsed="1"/>
+    <w:lsdException w:name="List Bullet 2" w:semiHidden="1" w:unhideWhenUsed="1"/>
+    <w:lsdException w:name="List Bullet 3" w:semiHidden="1" w:unhideWhenUsed="1"/>
+    <w:lsdException w:name="List Bullet 4" w:semiHidden="1" w:unhideWhenUsed="1"/>
+    <w:lsdException w:name="List Bullet 5" w:semiHidden="1" w:unhideWhenUsed="1"/>
+    <w:lsdException w:name="List Number 2" w:semiHidden="1" w:unhideWhenUsed="1"/>
+    <w:lsdException w:name="List Number 3" w:semiHidden="1" w:unhideWhenUsed="1"/>
+    <w:lsdException w:name="List Number 4" w:semiHidden="1" w:unhideWhenUsed="1"/>
+    <w:lsdException w:name="List Number 5" w:semiHidden="1" w:unhideWhenUsed="1"/>
+    <w:lsdException w:name="Title" w:uiPriority="10" w:qFormat="1"/>
+    <w:lsdException w:name="Closing" w:semiHidden="1" w:unhideWhenUsed="1"/>
+    <w:lsdException w:name="Signature" w:semiHidden="1" w:unhideWhenUsed="1"/>
+    <w:lsdException w:name="Default Paragraph Font" w:semiHidden="1" w:uiPriority="1" w:unhideWhenUsed="1"/>
+    <w:lsdException w:name="Body Text" w:semiHidden="1" w:unhideWhenUsed="1"/>
+    <w:lsdException w:name="Body Text Indent" w:semiHidden="1" w:unhideWhenUsed="1"/>
+    <w:lsdException w:name="List Continue" w:semiHidden="1" w:unhideWhenUsed="1"/>
+    <w:lsdException w:name="List Continue 2" w:semiHidden="1" w:unhideWhenUsed="1"/>
+    <w:lsdException w:name="List Continue 3" w:semiHidden="1" w:unhideWhenUsed="1"/>
+    <w:lsdException w:name="List Continue 4" w:semiHidden="1" w:unhideWhenUsed="1"/>
+    <w:lsdException w:name="List Continue 5" w:semiHidden="1" w:unhideWhenUsed="1"/>
+    <w:lsdException w:name="Message Header" w:semiHidden="1" w:unhideWhenUsed="1"/>
+    <w:lsdException w:name="Subtitle" w:uiPriority="11" w:qFormat="1"/>
+    <w:lsdException w:name="Salutation" w:semiHidden="1" w:unhideWhenUsed="1"/>
+    <w:lsdException w:name="Date" w:semiHidden="1" w:unhideWhenUsed="1"/>
+    <w:lsdException w:name="Body Text First Indent" w:semiHidden="1" w:unhideWhenUsed="1"/>
+    <w:lsdException w:name="Body Text First Indent 2" w:semiHidden="1" w:unhideWhenUsed="1"/>
+    <w:lsdException w:name="Note Heading" w:semiHidden="1" w:unhideWhenUsed="1"/>
+    <w:lsdException w:name="Body Text 2" w:semiHidden="1" w:unhideWhenUsed="1"/>
+    <w:lsdException w:name="Body Text 3" w:semiHidden="1" w:unhideWhenUsed="1"/>
+    <w:lsdException w:name="Body Text Indent 2" w:semiHidden="1" w:unhideWhenUsed="1"/>
+    <w:lsdException w:name="Body Text Indent 3" w:semiHidden="1" w:unhideWhenUsed="1"/>
+    <w:lsdException w:name="Block Text" w:semiHidden="1" w:unhideWhenUsed="1"/>
+    <w:lsdException w:name="Hyperlink" w:semiHidden="1" w:unhideWhenUsed="1"/>
+    <w:lsdException w:name="FollowedHyperlink" w:semiHidden="1" w:unhideWhenUsed="1"/>
+    <w:lsdException w:name="Strong" w:uiPriority="22" w:qFormat="1"/>
+    <w:lsdException w:name="Emphasis" w:uiPriority="20" w:qFormat="1"/>
+    <w:lsdException w:name="Document Map" w:semiHidden="1" w:unhideWhenUsed="1"/>
+    <w:lsdException w:name="Plain Text" w:semiHidden="1" w:unhideWhenUsed="1"/>
+    <w:lsdException w:name="E-mail Signature" w:semiHidden="1" w:unhideWhenUsed="1"/>
+    <w:lsdException w:name="HTML Top of Form" w:semiHidden="1" w:unhideWhenUsed="1"/>
+    <w:lsdException w:name="HTML Bottom of Form" w:semiHidden="1" w:unhideWhenUsed="1"/>
+    <w:lsdException w:name="Normal (Web)" w:semiHidden="1" w:unhideWhenUsed="1"/>
+    <w:lsdException w:name="HTML Acronym" w:semiHidden="1" w:unhideWhenUsed="1"/>
+    <w:lsdException w:name="HTML Address" w:semiHidden="1" w:unhideWhenUsed="1"/>
+    <w:lsdException w:name="HTML Cite" w:semiHidden="1" w:unhideWhenUsed="1"/>
+    <w:lsdException w:name="HTML Code" w:semiHidden="1" w:unhideWhenUsed="1"/>
+    <w:lsdException w:name="HTML Definition" w:semiHidden="1" w:unhideWhenUsed="1"/>
+    <w:lsdException w:name="HTML Keyboard" w:semiHidden="1" w:unhideWhenUsed="1"/>
+    <w:lsdException w:name="HTML Preformatted" w:semiHidden="1" w:unhideWhenUsed="1"/>
+    <w:lsdException w:name="HTML Sample" w:semiHidden="1" w:unhideWhenUsed="1"/>
+    <w:lsdException w:name="HTML Typewriter" w:semiHidden="1" w:unhideWhenUsed="1"/>
+    <w:lsdException w:name="HTML Variable" w:semiHidden="1" w:unhideWhenUsed="1"/>
+    <w:lsdException w:name="Normal Table" w:semiHidden="1" w:unhideWhenUsed="1"/>
+    <w:lsdException w:name="annotation subject" w:semiHidden="1" w:unhideWhenUsed="1"/>
+    <w:lsdException w:name="No List" w:semiHidden="1" w:unhideWhenUsed="1"/>
+    <w:lsdException w:name="Outline List 1" w:semiHidden="1" w:unhideWhenUsed="1"/>
+    <w:lsdException w:name="Outline List 2" w:semiHidden="1" w:unhideWhenUsed="1"/>
+    <w:lsdException w:name="Outline List 3" w:semiHidden="1" w:unhideWhenUsed="1"/>
+    <w:lsdException w:name="Table Simple 1" w:semiHidden="1" w:unhideWhenUsed="1"/>
+    <w:lsdException w:name="Table Simple 2" w:semiHidden="1" w:unhideWhenUsed="1"/>
+    <w:lsdException w:name="Table Simple 3" w:semiHidden="1" w:unhideWhenUsed="1"/>
+    <w:lsdException w:name="Table Classic 1" w:semiHidden="1" w:unhideWhenUsed="1"/>
+    <w:lsdException w:name="Table Classic 2" w:semiHidden="1" w:unhideWhenUsed="1"/>
+    <w:lsdException w:name="Table Classic 3" w:semiHidden="1" w:unhideWhenUsed="1"/>
+    <w:lsdException w:name="Table Classic 4" w:semiHidden="1" w:unhideWhenUsed="1"/>
+    <w:lsdException w:name="Table Colorful 1" w:semiHidden="1" w:unhideWhenUsed="1"/>
+    <w:lsdException w:name="Table Colorful 2" w:semiHidden="1" w:unhideWhenUsed="1"/>
+    <w:lsdException w:name="Table Colorful 3" w:semiHidden="1" w:unhideWhenUsed="1"/>
+    <w:lsdException w:name="Table Columns 1" w:semiHidden="1" w:unhideWhenUsed="1"/>
+    <w:lsdException w:name="Table Columns 2" w:semiHidden="1" w:unhideWhenUsed="1"/>
+    <w:lsdException w:name="Table Columns 3" w:semiHidden="1" w:unhideWhenUsed="1"/>
+    <w:lsdException w:name="Table Columns 4" w:semiHidden="1" w:unhideWhenUsed="1"/>
+    <w:lsdException w:name="Table Columns 5" w:semiHidden="1" w:unhideWhenUsed="1"/>
+    <w:lsdException w:name="Table Grid 1" w:semiHidden="1" w:unhideWhenUsed="1"/>
+    <w:lsdException w:name="Table Grid 2" w:semiHidden="1" w:unhideWhenUsed="1"/>
+    <w:lsdException w:name="Table Grid 3" w:semiHidden="1" w:unhideWhenUsed="1"/>
+    <w:lsdException w:name="Table Grid 4" w:semiHidden="1" w:unhideWhenUsed="1"/>
+    <w:lsdException w:name="Table Grid 5" w:semiHidden="1" w:unhideWhenUsed="1"/>
+    <w:lsdException w:name="Table Grid 6" w:semiHidden="1" w:unhideWhenUsed="1"/>
+    <w:lsdException w:name="Table Grid 7" w:semiHidden="1" w:unhideWhenUsed="1"/>
+    <w:lsdException w:name="Table Grid 8" w:semiHidden="1" w:unhideWhenUsed="1"/>
+    <w:lsdException w:name="Table List 1" w:semiHidden="1" w:unhideWhenUsed="1"/>
+    <w:lsdException w:name="Table List 2" w:semiHidden="1" w:unhideWhenUsed="1"/>
+    <w:lsdException w:name="Table List 3" w:semiHidden="1" w:unhideWhenUsed="1"/>
+    <w:lsdException w:name="Table List 4" w:semiHidden="1" w:unhideWhenUsed="1"/>
+    <w:lsdException w:name="Table List 5" w:semiHidden="1" w:unhideWhenUsed="1"/>
+    <w:lsdException w:name="Table List 6" w:semiHidden="1" w:unhideWhenUsed="1"/>
+    <w:lsdException w:name="Table List 7" w:semiHidden="1" w:unhideWhenUsed="1"/>
+    <w:lsdException w:name="Table List 8" w:semiHidden="1" w:unhideWhenUsed="1"/>
+    <w:lsdException w:name="Table 3D effects 1" w:semiHidden="1" w:unhideWhenUsed="1"/>
+    <w:lsdException w:name="Table 3D effects 2" w:semiHidden="1" w:unhideWhenUsed="1"/>
+    <w:lsdException w:name="Table 3D effects 3" w:semiHidden="1" w:unhideWhenUsed="1"/>
+    <w:lsdException w:name="Table Contemporary" w:semiHidden="1" w:unhideWhenUsed="1"/>
+    <w:lsdException w:name="Table Elegant" w:semiHidden="1" w:unhideWhenUsed="1"/>
+    <w:lsdException w:name="Table Professional" w:semiHidden="1" w:unhideWhenUsed="1"/>
+    <w:lsdException w:name="Table Subtle 1" w:semiHidden="1" w:unhideWhenUsed="1"/>
+    <w:lsdException w:name="Table Subtle 2" w:semiHidden="1" w:unhideWhenUsed="1"/>
+    <w:lsdException w:name="Table Web 1" w:semiHidden="1" w:unhideWhenUsed="1"/>
+    <w:lsdException w:name="Table Web 2" w:semiHidden="1" w:unhideWhenUsed="1"/>
+    <w:lsdException w:name="Table Web 3" w:semiHidden="1" w:unhideWhenUsed="1"/>
+    <w:lsdException w:name="Balloon Text" w:semiHidden="1" w:unhideWhenUsed="1"/>
+    <w:lsdException w:name="Table Grid" w:semiHidden="1" w:uiPriority="59" w:unhideWhenUsed="1"/>
+    <w:lsdException w:name="Table Theme" w:semiHidden="1" w:unhideWhenUsed="1"/>
+    <w:lsdException w:name="Placeholder Text" w:semiHidden="1"/>
+    <w:lsdException w:name="No Spacing" w:uiPriority="1" w:qFormat="1"/>
+    <w:lsdException w:name="Light Shading" w:uiPriority="60"/>
+    <w:lsdException w:name="Light List" w:uiPriority="61"/>
+    <w:lsdException w:name="Light Grid" w:uiPriority="62"/>
+    <w:lsdException w:name="Medium Shading 1" w:uiPriority="63"/>
+    <w:lsdException w:name="Medium Shading 2" w:uiPriority="64"/>
+    <w:lsdException w:name="Medium List 1" w:uiPriority="65"/>
+    <w:lsdException w:name="Medium List 2" w:uiPriority="66"/>
+    <w:lsdException w:name="Medium Grid 1" w:uiPriority="67"/>
+    <w:lsdException w:name="Medium Grid 2" w:uiPriority="68"/>
+    <w:lsdException w:name="Medium Grid 3" w:uiPriority="69"/>
+    <w:lsdException w:name="Dark List" w:uiPriority="70"/>
+    <w:lsdException w:name="Colorful Shading" w:uiPriority="71"/>
+    <w:lsdException w:name="Colorful List" w:uiPriority="72"/>
+    <w:lsdException w:name="Colorful Grid" w:uiPriority="73"/>
+    <w:lsdException w:name="Light Shading Accent 1" w:uiPriority="60"/>
+    <w:lsdException w:name="Light List Accent 1" w:uiPriority="61"/>
+    <w:lsdException w:name="Light Grid Accent 1" w:uiPriority="62"/>
+    <w:lsdException w:name="Medium Shading 1 Accent 1" w:uiPriority="63"/>
+    <w:lsdException w:name="Medium Shading 2 Accent 1" w:uiPriority="64"/>
+    <w:lsdException w:name="Medium List 1 Accent 1" w:uiPriority="65"/>
+    <w:lsdException w:name="Revision" w:semiHidden="1"/>
+    <w:lsdException w:name="List Paragraph" w:uiPriority="34" w:qFormat="1"/>
+    <w:lsdException w:name="Quote" w:uiPriority="29" w:qFormat="1"/>
+    <w:lsdException w:name="Intense Quote" w:uiPriority="30" w:qFormat="1"/>
+    <w:lsdException w:name="Medium List 2 Accent 1" w:uiPriority="66"/>
+    <w:lsdException w:name="Medium Grid 1 Accent 1" w:uiPriority="67"/>
+    <w:lsdException w:name="Medium Grid 2 Accent 1" w:uiPriority="68"/>
+    <w:lsdException w:name="Medium Grid 3 Accent 1" w:uiPriority="69"/>
+    <w:lsdException w:name="Dark List Accent 1" w:uiPriority="70"/>
+    <w:lsdException w:name="Colorful Shading Accent 1" w:uiPriority="71"/>
+    <w:lsdException w:name="Colorful List Accent 1" w:uiPriority="72"/>
+    <w:lsdException w:name="Colorful Grid Accent 1" w:uiPriority="73"/>
+    <w:lsdException w:name="Light Shading Accent 2" w:uiPriority="60"/>
+    <w:lsdException w:name="Light List Accent 2" w:uiPriority="61"/>
+    <w:lsdException w:name="Light Grid Accent 2" w:uiPriority="62"/>
+    <w:lsdException w:name="Medium Shading 1 Accent 2" w:uiPriority="63"/>
+    <w:lsdException w:name="Medium Shading 2 Accent 2" w:uiPriority="64"/>
+    <w:lsdException w:name="Medium List 1 Accent 2" w:uiPriority="65"/>
+    <w:lsdException w:name="Medium List 2 Accent 2" w:uiPriority="66"/>
+    <w:lsdException w:name="Medium Grid 1 Accent 2" w:uiPriority="67"/>
+    <w:lsdException w:name="Medium Grid 2 Accent 2" w:uiPriority="68"/>
+    <w:lsdException w:name="Medium Grid 3 Accent 2" w:uiPriority="69"/>
+    <w:lsdException w:name="Dark List Accent 2" w:uiPriority="70"/>
+    <w:lsdException w:name="Colorful Shading Accent 2" w:uiPriority="71"/>
+    <w:lsdException w:name="Colorful List Accent 2" w:uiPriority="72"/>
+    <w:lsdException w:name="Colorful Grid Accent 2" w:uiPriority="73"/>
+    <w:lsdException w:name="Light Shading Accent 3" w:uiPriority="60"/>
+    <w:lsdException w:name="Light List Accent 3" w:uiPriority="61"/>
+    <w:lsdException w:name="Light Grid Accent 3" w:uiPriority="62"/>
+    <w:lsdException w:name="Medium Shading 1 Accent 3" w:uiPriority="63"/>
+    <w:lsdException w:name="Medium Shading 2 Accent 3" w:uiPriority="64"/>
+    <w:lsdException w:name="Medium List 1 Accent 3" w:uiPriority="65"/>
+    <w:lsdException w:name="Medium List 2 Accent 3" w:uiPriority="66"/>
+    <w:lsdException w:name="Medium Grid 1 Accent 3" w:uiPriority="67"/>
+    <w:lsdException w:name="Medium Grid 2 Accent 3" w:uiPriority="68"/>
+    <w:lsdException w:name="Medium Grid 3 Accent 3" w:uiPriority="69"/>
+    <w:lsdException w:name="Dark List Accent 3" w:uiPriority="70"/>
+    <w:lsdException w:name="Colorful Shading Accent 3" w:uiPriority="71"/>
+    <w:lsdException w:name="Colorful List Accent 3" w:uiPriority="72"/>
+    <w:lsdException w:name="Colorful Grid Accent 3" w:uiPriority="73"/>
+    <w:lsdException w:name="Light Shading Accent 4" w:uiPriority="60"/>
+    <w:lsdException w:name="Light List Accent 4" w:uiPriority="61"/>
+    <w:lsdException w:name="Light Grid Accent 4" w:uiPriority="62"/>
+    <w:lsdException w:name="Medium Shading 1 Accent 4" w:uiPriority="63"/>
+    <w:lsdException w:name="Medium Shading 2 Accent 4" w:uiPriority="64"/>
+    <w:lsdException w:name="Medium List 1 Accent 4" w:uiPriority="65"/>
+    <w:lsdException w:name="Medium List 2 Accent 4" w:uiPriority="66"/>
+    <w:lsdException w:name="Medium Grid 1 Accent 4" w:uiPriority="67"/>
+    <w:lsdException w:name="Medium Grid 2 Accent 4" w:uiPriority="68"/>
+    <w:lsdException w:name="Medium Grid 3 Accent 4" w:uiPriority="69"/>
+    <w:lsdException w:name="Dark List Accent 4" w:uiPriority="70"/>
+    <w:lsdException w:name="Colorful Shading Accent 4" w:uiPriority="71"/>
+    <w:lsdException w:name="Colorful List Accent 4" w:uiPriority="72"/>
+    <w:lsdException w:name="Colorful Grid Accent 4" w:uiPriority="73"/>
+    <w:lsdException w:name="Light Shading Accent 5" w:uiPriority="60"/>
+    <w:lsdException w:name="Light List Accent 5" w:uiPriority="61"/>
+    <w:lsdException w:name="Light Grid Accent 5" w:uiPriority="62"/>
+    <w:lsdException w:name="Medium Shading 1 Accent 5" w:uiPriority="63"/>
+    <w:lsdException w:name="Medium Shading 2 Accent 5" w:uiPriority="64"/>
+    <w:lsdException w:name="Medium List 1 Accent 5" w:uiPriority="65"/>
+    <w:lsdException w:name="Medium List 2 Accent 5" w:uiPriority="66"/>
+    <w:lsdException w:name="Medium Grid 1 Accent 5" w:uiPriority="67"/>
+    <w:lsdException w:name="Medium Grid 2 Accent 5" w:uiPriority="68"/>
+    <w:lsdException w:name="Medium Grid 3 Accent 5" w:uiPriority="69"/>
+    <w:lsdException w:name="Dark List Accent 5" w:uiPriority="70"/>
+    <w:lsdException w:name="Colorful Shading Accent 5" w:uiPriority="71"/>
+    <w:lsdException w:name="Colorful List Accent 5" w:uiPriority="72"/>
+    <w:lsdException w:name="Colorful Grid Accent 5" w:uiPriority="73"/>
+    <w:lsdException w:name="Light Shading Accent 6" w:uiPriority="60"/>
+    <w:lsdException w:name="Light List Accent 6" w:uiPriority="61"/>
+    <w:lsdException w:name="Light Grid Accent 6" w:uiPriority="62"/>
+    <w:lsdException w:name="Medium Shading 1 Accent 6" w:uiPriority="63"/>
+    <w:lsdException w:name="Medium Shading 2 Accent 6" w:uiPriority="64"/>
+    <w:lsdException w:name="Medium List 1 Accent 6" w:uiPriority="65"/>
+    <w:lsdException w:name="Medium List 2 Accent 6" w:uiPriority="66"/>
+    <w:lsdException w:name="Medium Grid 1 Accent 6" w:uiPriority="67"/>
+    <w:lsdException w:name="Medium Grid 2 Accent 6" w:uiPriority="68"/>
+    <w:lsdException w:name="Medium Grid 3 Accent 6" w:uiPriority="69"/>
+    <w:lsdException w:name="Dark List Accent 6" w:uiPriority="70"/>
+    <w:lsdException w:name="Colorful Shading Accent 6" w:uiPriority="71"/>
+    <w:lsdException w:name="Colorful List Accent 6" w:uiPriority="72"/>
+    <w:lsdException w:name="Colorful Grid Accent 6" w:uiPriority="73"/>
+    <w:lsdException w:name="Subtle Emphasis" w:uiPriority="19" w:qFormat="1"/>
+    <w:lsdException w:name="Intense Emphasis" w:uiPriority="21" w:qFormat="1"/>
+    <w:lsdException w:name="Subtle Reference" w:uiPriority="31" w:qFormat="1"/>
+    <w:lsdException w:name="Intense Reference" w:uiPriority="32" w:qFormat="1"/>
+    <w:lsdException w:name="Book Title" w:uiPriority="33" w:qFormat="1"/>
+    <w:lsdException w:name="Bibliography" w:semiHidden="1" w:uiPriority="37" w:unhideWhenUsed="1"/>
+    <w:lsdException w:name="TOC Heading" w:semiHidden="1" w:uiPriority="39" w:unhideWhenUsed="1" w:qFormat="1"/>
+    <w:lsdException w:name="Plain Table 1" w:uiPriority="41"/>
+    <w:lsdException w:name="Plain Table 2" w:uiPriority="42"/>
+    <w:lsdException w:name="Plain Table 3" w:uiPriority="43"/>
+    <w:lsdException w:name="Plain Table 4" w:uiPriority="44"/>
+    <w:lsdException w:name="Plain Table 5" w:uiPriority="45"/>
+    <w:lsdException w:name="Grid Table Light" w:uiPriority="40"/>
+    <w:lsdException w:name="Grid Table 1 Light" w:uiPriority="46"/>
+    <w:lsdException w:name="Grid Table 2" w:uiPriority="47"/>
+    <w:lsdException w:name="Grid Table 3" w:uiPriority="48"/>
+    <w:lsdException w:name="Grid Table 4" w:uiPriority="49"/>
+    <w:lsdException w:name="Grid Table 5 Dark" w:uiPriority="50"/>
+    <w:lsdException w:name="Grid Table 6 Colorful" w:uiPriority="51"/>
+    <w:lsdException w:name="Grid Table 7 Colorful" w:uiPriority="52"/>
+    <w:lsdException w:name="Grid Table 1 Light Accent 1" w:uiPriority="46"/>
+    <w:lsdException w:name="Grid Table 2 Accent 1" w:uiPriority="47"/>
+    <w:lsdException w:name="Grid Table 3 Accent 1" w:uiPriority="48"/>
+    <w:lsdException w:name="Grid Table 4 Accent 1" w:uiPriority="49"/>
+    <w:lsdException w:name="Grid Table 5 Dark Accent 1" w:uiPriority="50"/>
+    <w:lsdException w:name="Grid Table 6 Colorful Accent 1" w:uiPriority="51"/>
+    <w:lsdException w:name="Grid Table 7 Colorful Accent 1" w:uiPriority="52"/>
+    <w:lsdException w:name="Grid Table 1 Light Accent 2" w:uiPriority="46"/>
+    <w:lsdException w:name="Grid Table 2 Accent 2" w:uiPriority="47"/>
+    <w:lsdException w:name="Grid Table 3 Accent 2" w:uiPriority="48"/>
+    <w:lsdException w:name="Grid Table 4 Accent 2" w:uiPriority="49"/>
+    <w:lsdException w:name="Grid Table 5 Dark Accent 2" w:uiPriority="50"/>
+    <w:lsdException w:name="Grid Table 6 Colorful Accent 2" w:uiPriority="51"/>
+    <w:lsdException w:name="Grid Table 7 Colorful Accent 2" w:uiPriority="52"/>
+    <w:lsdException w:name="Grid Table 1 Light Accent 3" w:uiPriority="46"/>
+    <w:lsdException w:name="Grid Table 2 Accent 3" w:uiPriority="47"/>
+    <w:lsdException w:name="Grid Table 3 Accent 3" w:uiPriority="48"/>
+    <w:lsdException w:name="Grid Table 4 Accent 3" w:uiPriority="49"/>
+    <w:lsdException w:name="Grid Table 5 Dark Accent 3" w:uiPriority="50"/>
+    <w:lsdException w:name="Grid Table 6 Colorful Accent 3" w:uiPriority="51"/>
+    <w:lsdException w:name="Grid Table 7 Colorful Accent 3" w:uiPriority="52"/>
+    <w:lsdException w:name="Grid Table 1 Light Accent 4" w:uiPriority="46"/>
+    <w:lsdException w:name="Grid Table 2 Accent 4" w:uiPriority="47"/>
+    <w:lsdException w:name="Grid Table 3 Accent 4" w:uiPriority="48"/>
+    <w:lsdException w:name="Grid Table 4 Accent 4" w:uiPriority="49"/>
+    <w:lsdException w:name="Grid Table 5 Dark Accent 4" w:uiPriority="50"/>
+    <w:lsdException w:name="Grid Table 6 Colorful Accent 4" w:uiPriority="51"/>
+    <w:lsdException w:name="Grid Table 7 Colorful Accent 4" w:uiPriority="52"/>
+    <w:lsdException w:name="Grid Table 1 Light Accent 5" w:uiPriority="46"/>
+    <w:lsdException w:name="Grid Table 2 Accent 5" w:uiPriority="47"/>
+    <w:lsdException w:name="Grid Table 3 Accent 5" w:uiPriority="48"/>
+    <w:lsdException w:name="Grid Table 4 Accent 5" w:uiPriority="49"/>
+    <w:lsdException w:name="Grid Table 5 Dark Accent 5" w:uiPriority="50"/>
+    <w:lsdException w:name="Grid Table 6 Colorful Accent 5" w:uiPriority="51"/>
+    <w:lsdException w:name="Grid Table 7 Colorful Accent 5" w:uiPriority="52"/>
+    <w:lsdException w:name="Grid Table 1 Light Accent 6" w:uiPriority="46"/>
+    <w:lsdException w:name="Grid Table 2 Accent 6" w:uiPriority="47"/>
+    <w:lsdException w:name="Grid Table 3 Accent 6" w:uiPriority="48"/>
+    <w:lsdException w:name="Grid Table 4 Accent 6" w:uiPriority="49"/>
+    <w:lsdException w:name="Grid Table 5 Dark Accent 6" w:uiPriority="50"/>
+    <w:lsdException w:name="Grid Table 6 Colorful Accent 6" w:uiPriority="51"/>
+    <w:lsdException w:name="Grid Table 7 Colorful Accent 6" w:uiPriority="52"/>
+    <w:lsdException w:name="List Table 1 Light" w:uiPriority="46"/>
+    <w:lsdException w:name="List Table 2" w:uiPriority="47"/>
+    <w:lsdException w:name="List Table 3" w:uiPriority="48"/>
+    <w:lsdException w:name="List Table 4" w:uiPriority="49"/>
+    <w:lsdException w:name="List Table 5 Dark" w:uiPriority="50"/>
+    <w:lsdException w:name="List Table 6 Colorful" w:uiPriority="51"/>
+    <w:lsdException w:name="List Table 7 Colorful" w:uiPriority="52"/>
+    <w:lsdException w:name="List Table 1 Light Accent 1" w:uiPriority="46"/>
+    <w:lsdException w:name="List Table 2 Accent 1" w:uiPriority="47"/>
+    <w:lsdException w:name="List Table 3 Accent 1" w:uiPriority="48"/>
+    <w:lsdException w:name="List Table 4 Accent 1" w:uiPriority="49"/>
+    <w:lsdException w:name="List Table 5 Dark Accent 1" w:uiPriority="50"/>
+    <w:lsdException w:name="List Table 6 Colorful Accent 1" w:uiPriority="51"/>
+    <w:lsdException w:name="List Table 7 Colorful Accent 1" w:uiPriority="52"/>
+    <w:lsdException w:name="List Table 1 Light Accent 2" w:uiPriority="46"/>
+    <w:lsdException w:name="List Table 2 Accent 2" w:uiPriority="47"/>
+    <w:lsdException w:name="List Table 3 Accent 2" w:uiPriority="48"/>
+    <w:lsdException w:name="List Table 4 Accent 2" w:uiPriority="49"/>
+    <w:lsdException w:name="List Table 5 Dark Accent 2" w:uiPriority="50"/>
+    <w:lsdException w:name="List Table 6 Colorful Accent 2" w:uiPriority="51"/>
+    <w:lsdException w:name="List Table 7 Colorful Accent 2" w:uiPriority="52"/>
+    <w:lsdException w:name="List Table 1 Light Accent 3" w:uiPriority="46"/>
+    <w:lsdException w:name="List Table 2 Accent 3" w:uiPriority="47"/>
+    <w:lsdException w:name="List Table 3 Accent 3" w:uiPriority="48"/>
+    <w:lsdException w:name="List Table 4 Accent 3" w:uiPriority="49"/>
+    <w:lsdException w:name="List Table 5 Dark Accent 3" w:uiPriority="50"/>
+    <w:lsdException w:name="List Table 6 Colorful Accent 3" w:uiPriority="51"/>
+    <w:lsdException w:name="List Table 7 Colorful Accent 3" w:uiPriority="52"/>
+    <w:lsdException w:name="List Table 1 Light Accent 4" w:uiPriority="46"/>
+    <w:lsdException w:name="List Table 2 Accent 4" w:uiPriority="47"/>
+    <w:lsdException w:name="List Table 3 Accent 4" w:uiPriority="48"/>
+    <w:lsdException w:name="List Table 4 Accent 4" w:uiPriority="49"/>
+    <w:lsdException w:name="List Table 5 Dark Accent 4" w:uiPriority="50"/>
+    <w:lsdException w:name="List Table 6 Colorful Accent 4" w:uiPriority="51"/>
+    <w:lsdException w:name="List Table 7 Colorful Accent 4" w:uiPriority="52"/>
+    <w:lsdException w:name="List Table 1 Light Accent 5" w:uiPriority="46"/>
+    <w:lsdException w:name="List Table 2 Accent 5" w:uiPriority="47"/>
+    <w:lsdException w:name="List Table 3 Accent 5" w:uiPriority="48"/>
+    <w:lsdException w:name="List Table 4 Accent 5" w:uiPriority="49"/>
+    <w:lsdException w:name="List Table 5 Dark Accent 5" w:uiPriority="50"/>
+    <w:lsdException w:name="List Table 6 Colorful Accent 5" w:uiPriority="51"/>
+    <w:lsdException w:name="List Table 7 Colorful Accent 5" w:uiPriority="52"/>
+    <w:lsdException w:name="List Table 1 Light Accent 6" w:uiPriority="46"/>
+    <w:lsdException w:name="List Table 2 Accent 6" w:uiPriority="47"/>
+    <w:lsdException w:name="List Table 3 Accent 6" w:uiPriority="48"/>
+    <w:lsdException w:name="List Table 4 Accent 6" w:uiPriority="49"/>
+    <w:lsdException w:name="List Table 5 Dark Accent 6" w:uiPriority="50"/>
+    <w:lsdException w:name="List Table 6 Colorful Accent 6" w:uiPriority="51"/>
+    <w:lsdException w:name="List Table 7 Colorful Accent 6" w:uiPriority="52"/>
+    <w:lsdException w:name="Mention" w:semiHidden="1" w:unhideWhenUsed="1"/>
+    <w:lsdException w:name="Smart Hyperlink" w:semiHidden="1" w:unhideWhenUsed="1"/>
+    <w:lsdException w:name="Hashtag" w:semiHidden="1" w:unhideWhenUsed="1"/>
+    <w:lsdException w:name="Unresolved Mention" w:semiHidden="1" w:unhideWhenUsed="1"/>
   </w:latentStyles>
   <w:style w:type="paragraph" w:default="1" w:styleId="Normal">
     <w:name w:val="Normal"/>

</xml_diff>